<commit_message>
EDI.Models: Updated documentation to show how to request a single 204; Under TimeZone, added UTC since the datetime being returned could be in LT or UTC.
</commit_message>
<xml_diff>
--- a/src/Documentation/EDI API Specifications.docx
+++ b/src/Documentation/EDI API Specifications.docx
@@ -37,6 +37,8 @@
           <w:r>
             <w:t>API</w:t>
           </w:r>
+          <w:bookmarkStart w:id="0" w:name="_GoBack"/>
+          <w:bookmarkEnd w:id="0"/>
         </w:p>
         <w:p>
           <w:pPr>
@@ -58,7 +60,7 @@
           <w:r>
             <w:fldChar w:fldCharType="separate"/>
           </w:r>
-          <w:hyperlink w:anchor="_Toc506417278" w:history="1">
+          <w:hyperlink w:anchor="_Toc512345448" w:history="1">
             <w:r>
               <w:rPr>
                 <w:rStyle w:val="Hyperlink"/>
@@ -85,7 +87,7 @@
                 <w:noProof/>
                 <w:webHidden/>
               </w:rPr>
-              <w:instrText xml:space="preserve"> PAGEREF _Toc506417278 \h </w:instrText>
+              <w:instrText xml:space="preserve"> PAGEREF _Toc512345448 \h </w:instrText>
             </w:r>
             <w:r>
               <w:rPr>
@@ -127,7 +129,7 @@
               <w:noProof/>
             </w:rPr>
           </w:pPr>
-          <w:hyperlink w:anchor="_Toc506417279" w:history="1">
+          <w:hyperlink w:anchor="_Toc512345449" w:history="1">
             <w:r>
               <w:rPr>
                 <w:rStyle w:val="Hyperlink"/>
@@ -154,7 +156,7 @@
                 <w:noProof/>
                 <w:webHidden/>
               </w:rPr>
-              <w:instrText xml:space="preserve"> PAGEREF _Toc506417279 \h </w:instrText>
+              <w:instrText xml:space="preserve"> PAGEREF _Toc512345449 \h </w:instrText>
             </w:r>
             <w:r>
               <w:rPr>
@@ -196,7 +198,7 @@
               <w:noProof/>
             </w:rPr>
           </w:pPr>
-          <w:hyperlink w:anchor="_Toc506417280" w:history="1">
+          <w:hyperlink w:anchor="_Toc512345450" w:history="1">
             <w:r>
               <w:rPr>
                 <w:rStyle w:val="Hyperlink"/>
@@ -223,7 +225,7 @@
                 <w:noProof/>
                 <w:webHidden/>
               </w:rPr>
-              <w:instrText xml:space="preserve"> PAGEREF _Toc506417280 \h </w:instrText>
+              <w:instrText xml:space="preserve"> PAGEREF _Toc512345450 \h </w:instrText>
             </w:r>
             <w:r>
               <w:rPr>
@@ -265,7 +267,7 @@
               <w:noProof/>
             </w:rPr>
           </w:pPr>
-          <w:hyperlink w:anchor="_Toc506417281" w:history="1">
+          <w:hyperlink w:anchor="_Toc512345451" w:history="1">
             <w:r>
               <w:rPr>
                 <w:rStyle w:val="Hyperlink"/>
@@ -292,7 +294,7 @@
                 <w:noProof/>
                 <w:webHidden/>
               </w:rPr>
-              <w:instrText xml:space="preserve"> PAGEREF _Toc506417281 \h </w:instrText>
+              <w:instrText xml:space="preserve"> PAGEREF _Toc512345451 \h </w:instrText>
             </w:r>
             <w:r>
               <w:rPr>
@@ -334,7 +336,7 @@
               <w:noProof/>
             </w:rPr>
           </w:pPr>
-          <w:hyperlink w:anchor="_Toc506417282" w:history="1">
+          <w:hyperlink w:anchor="_Toc512345452" w:history="1">
             <w:r>
               <w:rPr>
                 <w:rStyle w:val="Hyperlink"/>
@@ -361,7 +363,7 @@
                 <w:noProof/>
                 <w:webHidden/>
               </w:rPr>
-              <w:instrText xml:space="preserve"> PAGEREF _Toc506417282 \h </w:instrText>
+              <w:instrText xml:space="preserve"> PAGEREF _Toc512345452 \h </w:instrText>
             </w:r>
             <w:r>
               <w:rPr>
@@ -403,7 +405,7 @@
               <w:noProof/>
             </w:rPr>
           </w:pPr>
-          <w:hyperlink w:anchor="_Toc506417283" w:history="1">
+          <w:hyperlink w:anchor="_Toc512345453" w:history="1">
             <w:r>
               <w:rPr>
                 <w:rStyle w:val="Hyperlink"/>
@@ -430,7 +432,7 @@
                 <w:noProof/>
                 <w:webHidden/>
               </w:rPr>
-              <w:instrText xml:space="preserve"> PAGEREF _Toc506417283 \h </w:instrText>
+              <w:instrText xml:space="preserve"> PAGEREF _Toc512345453 \h </w:instrText>
             </w:r>
             <w:r>
               <w:rPr>
@@ -472,7 +474,7 @@
               <w:noProof/>
             </w:rPr>
           </w:pPr>
-          <w:hyperlink w:anchor="_Toc506417284" w:history="1">
+          <w:hyperlink w:anchor="_Toc512345454" w:history="1">
             <w:r>
               <w:rPr>
                 <w:rStyle w:val="Hyperlink"/>
@@ -499,7 +501,7 @@
                 <w:noProof/>
                 <w:webHidden/>
               </w:rPr>
-              <w:instrText xml:space="preserve"> PAGEREF _Toc506417284 \h </w:instrText>
+              <w:instrText xml:space="preserve"> PAGEREF _Toc512345454 \h </w:instrText>
             </w:r>
             <w:r>
               <w:rPr>
@@ -541,7 +543,7 @@
               <w:noProof/>
             </w:rPr>
           </w:pPr>
-          <w:hyperlink w:anchor="_Toc506417285" w:history="1">
+          <w:hyperlink w:anchor="_Toc512345455" w:history="1">
             <w:r>
               <w:rPr>
                 <w:rStyle w:val="Hyperlink"/>
@@ -568,7 +570,7 @@
                 <w:noProof/>
                 <w:webHidden/>
               </w:rPr>
-              <w:instrText xml:space="preserve"> PAGEREF _Toc506417285 \h </w:instrText>
+              <w:instrText xml:space="preserve"> PAGEREF _Toc512345455 \h </w:instrText>
             </w:r>
             <w:r>
               <w:rPr>
@@ -610,7 +612,7 @@
               <w:noProof/>
             </w:rPr>
           </w:pPr>
-          <w:hyperlink w:anchor="_Toc506417286" w:history="1">
+          <w:hyperlink w:anchor="_Toc512345456" w:history="1">
             <w:r>
               <w:rPr>
                 <w:rStyle w:val="Hyperlink"/>
@@ -637,7 +639,7 @@
                 <w:noProof/>
                 <w:webHidden/>
               </w:rPr>
-              <w:instrText xml:space="preserve"> PAGEREF _Toc506417286 \h </w:instrText>
+              <w:instrText xml:space="preserve"> PAGEREF _Toc512345456 \h </w:instrText>
             </w:r>
             <w:r>
               <w:rPr>
@@ -679,7 +681,7 @@
               <w:noProof/>
             </w:rPr>
           </w:pPr>
-          <w:hyperlink w:anchor="_Toc506417287" w:history="1">
+          <w:hyperlink w:anchor="_Toc512345457" w:history="1">
             <w:r>
               <w:rPr>
                 <w:rStyle w:val="Hyperlink"/>
@@ -706,7 +708,7 @@
                 <w:noProof/>
                 <w:webHidden/>
               </w:rPr>
-              <w:instrText xml:space="preserve"> PAGEREF _Toc506417287 \h </w:instrText>
+              <w:instrText xml:space="preserve"> PAGEREF _Toc512345457 \h </w:instrText>
             </w:r>
             <w:r>
               <w:rPr>
@@ -748,7 +750,7 @@
               <w:noProof/>
             </w:rPr>
           </w:pPr>
-          <w:hyperlink w:anchor="_Toc506417288" w:history="1">
+          <w:hyperlink w:anchor="_Toc512345458" w:history="1">
             <w:r>
               <w:rPr>
                 <w:rStyle w:val="Hyperlink"/>
@@ -775,7 +777,7 @@
                 <w:noProof/>
                 <w:webHidden/>
               </w:rPr>
-              <w:instrText xml:space="preserve"> PAGEREF _Toc506417288 \h </w:instrText>
+              <w:instrText xml:space="preserve"> PAGEREF _Toc512345458 \h </w:instrText>
             </w:r>
             <w:r>
               <w:rPr>
@@ -817,13 +819,13 @@
               <w:noProof/>
             </w:rPr>
           </w:pPr>
-          <w:hyperlink w:anchor="_Toc506417289" w:history="1">
+          <w:hyperlink w:anchor="_Toc512345459" w:history="1">
             <w:r>
               <w:rPr>
                 <w:rStyle w:val="Hyperlink"/>
                 <w:noProof/>
               </w:rPr>
-              <w:t>Load Tenders [204]</w:t>
+              <w:t>(Single) Load Tender [204]</w:t>
             </w:r>
             <w:r>
               <w:rPr>
@@ -844,7 +846,91 @@
                 <w:noProof/>
                 <w:webHidden/>
               </w:rPr>
-              <w:instrText xml:space="preserve"> PAGEREF _Toc506417289 \h </w:instrText>
+              <w:instrText xml:space="preserve"> PAGEREF _Toc512345459 \h </w:instrText>
+            </w:r>
+            <w:r>
+              <w:rPr>
+                <w:noProof/>
+                <w:webHidden/>
+              </w:rPr>
+            </w:r>
+            <w:r>
+              <w:rPr>
+                <w:noProof/>
+                <w:webHidden/>
+              </w:rPr>
+              <w:fldChar w:fldCharType="separate"/>
+            </w:r>
+            <w:r>
+              <w:rPr>
+                <w:noProof/>
+                <w:webHidden/>
+              </w:rPr>
+              <w:t>9</w:t>
+            </w:r>
+            <w:r>
+              <w:rPr>
+                <w:noProof/>
+                <w:webHidden/>
+              </w:rPr>
+              <w:fldChar w:fldCharType="end"/>
+            </w:r>
+          </w:hyperlink>
+        </w:p>
+        <w:p>
+          <w:pPr>
+            <w:pStyle w:val="TOC4"/>
+            <w:tabs>
+              <w:tab w:val="right" w:leader="dot" w:pos="9350"/>
+            </w:tabs>
+            <w:rPr>
+              <w:rFonts w:eastAsiaTheme="minorEastAsia"/>
+              <w:noProof/>
+            </w:rPr>
+          </w:pPr>
+          <w:hyperlink w:anchor="_Toc512345460" w:history="1">
+            <w:r>
+              <w:rPr>
+                <w:rStyle w:val="Hyperlink"/>
+                <w:noProof/>
+              </w:rPr>
+              <w:t>(List) Load Tender</w:t>
+            </w:r>
+            <w:r>
+              <w:rPr>
+                <w:rStyle w:val="Hyperlink"/>
+                <w:b/>
+                <w:noProof/>
+              </w:rPr>
+              <w:t>s</w:t>
+            </w:r>
+            <w:r>
+              <w:rPr>
+                <w:rStyle w:val="Hyperlink"/>
+                <w:noProof/>
+              </w:rPr>
+              <w:t xml:space="preserve"> [204]</w:t>
+            </w:r>
+            <w:r>
+              <w:rPr>
+                <w:noProof/>
+                <w:webHidden/>
+              </w:rPr>
+              <w:tab/>
+            </w:r>
+            <w:r>
+              <w:rPr>
+                <w:noProof/>
+                <w:webHidden/>
+              </w:rPr>
+              <w:fldChar w:fldCharType="begin"/>
+            </w:r>
+            <w:r>
+              <w:rPr>
+                <w:noProof/>
+                <w:webHidden/>
+              </w:rPr>
+              <w:instrText xml:space="preserve"> PAGEREF _Toc512345460 \h </w:instrText>
             </w:r>
             <w:r>
               <w:rPr>
@@ -886,7 +972,7 @@
               <w:noProof/>
             </w:rPr>
           </w:pPr>
-          <w:hyperlink w:anchor="_Toc506417290" w:history="1">
+          <w:hyperlink w:anchor="_Toc512345461" w:history="1">
             <w:r>
               <w:rPr>
                 <w:rStyle w:val="Hyperlink"/>
@@ -913,7 +999,7 @@
                 <w:noProof/>
                 <w:webHidden/>
               </w:rPr>
-              <w:instrText xml:space="preserve"> PAGEREF _Toc506417290 \h </w:instrText>
+              <w:instrText xml:space="preserve"> PAGEREF _Toc512345461 \h </w:instrText>
             </w:r>
             <w:r>
               <w:rPr>
@@ -955,7 +1041,7 @@
               <w:noProof/>
             </w:rPr>
           </w:pPr>
-          <w:hyperlink w:anchor="_Toc506417291" w:history="1">
+          <w:hyperlink w:anchor="_Toc512345462" w:history="1">
             <w:r>
               <w:rPr>
                 <w:rStyle w:val="Hyperlink"/>
@@ -983,7 +1069,7 @@
                 <w:noProof/>
                 <w:webHidden/>
               </w:rPr>
-              <w:instrText xml:space="preserve"> PAGEREF _Toc506417291 \h </w:instrText>
+              <w:instrText xml:space="preserve"> PAGEREF _Toc512345462 \h </w:instrText>
             </w:r>
             <w:r>
               <w:rPr>
@@ -1025,7 +1111,7 @@
               <w:noProof/>
             </w:rPr>
           </w:pPr>
-          <w:hyperlink w:anchor="_Toc506417292" w:history="1">
+          <w:hyperlink w:anchor="_Toc512345463" w:history="1">
             <w:r>
               <w:rPr>
                 <w:rStyle w:val="Hyperlink"/>
@@ -1052,7 +1138,7 @@
                 <w:noProof/>
                 <w:webHidden/>
               </w:rPr>
-              <w:instrText xml:space="preserve"> PAGEREF _Toc506417292 \h </w:instrText>
+              <w:instrText xml:space="preserve"> PAGEREF _Toc512345463 \h </w:instrText>
             </w:r>
             <w:r>
               <w:rPr>
@@ -1094,7 +1180,7 @@
               <w:noProof/>
             </w:rPr>
           </w:pPr>
-          <w:hyperlink w:anchor="_Toc506417293" w:history="1">
+          <w:hyperlink w:anchor="_Toc512345464" w:history="1">
             <w:r>
               <w:rPr>
                 <w:rStyle w:val="Hyperlink"/>
@@ -1122,7 +1208,7 @@
                 <w:noProof/>
                 <w:webHidden/>
               </w:rPr>
-              <w:instrText xml:space="preserve"> PAGEREF _Toc506417293 \h </w:instrText>
+              <w:instrText xml:space="preserve"> PAGEREF _Toc512345464 \h </w:instrText>
             </w:r>
             <w:r>
               <w:rPr>
@@ -1164,7 +1250,7 @@
               <w:noProof/>
             </w:rPr>
           </w:pPr>
-          <w:hyperlink w:anchor="_Toc506417294" w:history="1">
+          <w:hyperlink w:anchor="_Toc512345465" w:history="1">
             <w:r>
               <w:rPr>
                 <w:rStyle w:val="Hyperlink"/>
@@ -1191,7 +1277,7 @@
                 <w:noProof/>
                 <w:webHidden/>
               </w:rPr>
-              <w:instrText xml:space="preserve"> PAGEREF _Toc506417294 \h </w:instrText>
+              <w:instrText xml:space="preserve"> PAGEREF _Toc512345465 \h </w:instrText>
             </w:r>
             <w:r>
               <w:rPr>
@@ -1233,7 +1319,7 @@
               <w:noProof/>
             </w:rPr>
           </w:pPr>
-          <w:hyperlink w:anchor="_Toc506417295" w:history="1">
+          <w:hyperlink w:anchor="_Toc512345466" w:history="1">
             <w:r>
               <w:rPr>
                 <w:rStyle w:val="Hyperlink"/>
@@ -1260,7 +1346,7 @@
                 <w:noProof/>
                 <w:webHidden/>
               </w:rPr>
-              <w:instrText xml:space="preserve"> PAGEREF _Toc506417295 \h </w:instrText>
+              <w:instrText xml:space="preserve"> PAGEREF _Toc512345466 \h </w:instrText>
             </w:r>
             <w:r>
               <w:rPr>
@@ -1302,7 +1388,7 @@
               <w:noProof/>
             </w:rPr>
           </w:pPr>
-          <w:hyperlink w:anchor="_Toc506417296" w:history="1">
+          <w:hyperlink w:anchor="_Toc512345467" w:history="1">
             <w:r>
               <w:rPr>
                 <w:rStyle w:val="Hyperlink"/>
@@ -1329,7 +1415,7 @@
                 <w:noProof/>
                 <w:webHidden/>
               </w:rPr>
-              <w:instrText xml:space="preserve"> PAGEREF _Toc506417296 \h </w:instrText>
+              <w:instrText xml:space="preserve"> PAGEREF _Toc512345467 \h </w:instrText>
             </w:r>
             <w:r>
               <w:rPr>
@@ -1371,7 +1457,7 @@
               <w:noProof/>
             </w:rPr>
           </w:pPr>
-          <w:hyperlink w:anchor="_Toc506417297" w:history="1">
+          <w:hyperlink w:anchor="_Toc512345468" w:history="1">
             <w:r>
               <w:rPr>
                 <w:rStyle w:val="Hyperlink"/>
@@ -1398,7 +1484,7 @@
                 <w:noProof/>
                 <w:webHidden/>
               </w:rPr>
-              <w:instrText xml:space="preserve"> PAGEREF _Toc506417297 \h </w:instrText>
+              <w:instrText xml:space="preserve"> PAGEREF _Toc512345468 \h </w:instrText>
             </w:r>
             <w:r>
               <w:rPr>
@@ -1440,7 +1526,7 @@
               <w:noProof/>
             </w:rPr>
           </w:pPr>
-          <w:hyperlink w:anchor="_Toc506417298" w:history="1">
+          <w:hyperlink w:anchor="_Toc512345469" w:history="1">
             <w:r>
               <w:rPr>
                 <w:rStyle w:val="Hyperlink"/>
@@ -1467,7 +1553,7 @@
                 <w:noProof/>
                 <w:webHidden/>
               </w:rPr>
-              <w:instrText xml:space="preserve"> PAGEREF _Toc506417298 \h </w:instrText>
+              <w:instrText xml:space="preserve"> PAGEREF _Toc512345469 \h </w:instrText>
             </w:r>
             <w:r>
               <w:rPr>
@@ -1517,12 +1603,12 @@
       <w:pPr>
         <w:pStyle w:val="Heading1"/>
       </w:pPr>
-      <w:bookmarkStart w:id="0" w:name="_Toc506417278"/>
+      <w:bookmarkStart w:id="1" w:name="_Toc512345448"/>
       <w:r>
         <w:lastRenderedPageBreak/>
         <w:t>Web API</w:t>
       </w:r>
-      <w:bookmarkEnd w:id="0"/>
+      <w:bookmarkEnd w:id="1"/>
     </w:p>
     <w:p/>
     <w:p>
@@ -1616,11 +1702,11 @@
       <w:pPr>
         <w:pStyle w:val="Heading1"/>
       </w:pPr>
-      <w:bookmarkStart w:id="1" w:name="_Toc506417279"/>
+      <w:bookmarkStart w:id="2" w:name="_Toc512345449"/>
       <w:r>
         <w:t>Web API Documentation</w:t>
       </w:r>
-      <w:bookmarkEnd w:id="1"/>
+      <w:bookmarkEnd w:id="2"/>
     </w:p>
     <w:p>
       <w:pPr>
@@ -1631,7 +1717,7 @@
       <w:pPr>
         <w:pStyle w:val="Heading2"/>
       </w:pPr>
-      <w:bookmarkStart w:id="2" w:name="_Toc506417280"/>
+      <w:bookmarkStart w:id="3" w:name="_Toc512345450"/>
       <w:r>
         <w:t>Web API</w:t>
       </w:r>
@@ -1641,7 +1727,7 @@
       <w:r>
         <w:t xml:space="preserve"> URL</w:t>
       </w:r>
-      <w:bookmarkEnd w:id="2"/>
+      <w:bookmarkEnd w:id="3"/>
     </w:p>
     <w:p>
       <w:pPr>
@@ -1664,11 +1750,11 @@
       <w:pPr>
         <w:pStyle w:val="Heading2"/>
       </w:pPr>
-      <w:bookmarkStart w:id="3" w:name="_Toc506417281"/>
+      <w:bookmarkStart w:id="4" w:name="_Toc512345451"/>
       <w:r>
         <w:t>Authentication</w:t>
       </w:r>
-      <w:bookmarkEnd w:id="3"/>
+      <w:bookmarkEnd w:id="4"/>
     </w:p>
     <w:p>
       <w:pPr>
@@ -1692,11 +1778,11 @@
       <w:pPr>
         <w:pStyle w:val="Heading2"/>
       </w:pPr>
-      <w:bookmarkStart w:id="4" w:name="_Toc506417282"/>
+      <w:bookmarkStart w:id="5" w:name="_Toc512345452"/>
       <w:r>
         <w:t>Credentials</w:t>
       </w:r>
-      <w:bookmarkEnd w:id="4"/>
+      <w:bookmarkEnd w:id="5"/>
     </w:p>
     <w:p/>
     <w:p>
@@ -1736,8 +1822,6 @@
           <w:numId w:val="1"/>
         </w:numPr>
       </w:pPr>
-      <w:bookmarkStart w:id="5" w:name="_GoBack"/>
-      <w:bookmarkEnd w:id="5"/>
       <w:r>
         <w:t>Production: Provided prior to go-live</w:t>
       </w:r>
@@ -1751,7 +1835,7 @@
       <w:pPr>
         <w:pStyle w:val="Heading2"/>
       </w:pPr>
-      <w:bookmarkStart w:id="6" w:name="_Toc506417283"/>
+      <w:bookmarkStart w:id="6" w:name="_Toc512345453"/>
       <w:r>
         <w:t>EDI Request</w:t>
       </w:r>
@@ -1769,7 +1853,7 @@
       <w:pPr>
         <w:pStyle w:val="Heading3"/>
       </w:pPr>
-      <w:bookmarkStart w:id="7" w:name="_Toc506417284"/>
+      <w:bookmarkStart w:id="7" w:name="_Toc512345454"/>
       <w:r>
         <w:t>Post Methods</w:t>
       </w:r>
@@ -1797,7 +1881,7 @@
       <w:pPr>
         <w:pStyle w:val="Heading4"/>
       </w:pPr>
-      <w:bookmarkStart w:id="8" w:name="_Toc506417285"/>
+      <w:bookmarkStart w:id="8" w:name="_Toc512345455"/>
       <w:r>
         <w:lastRenderedPageBreak/>
         <w:t>Milestone Update [214]</w:t>
@@ -9769,7 +9853,7 @@
       <w:pPr>
         <w:pStyle w:val="Heading4"/>
       </w:pPr>
-      <w:bookmarkStart w:id="9" w:name="_Toc506417286"/>
+      <w:bookmarkStart w:id="9" w:name="_Toc512345456"/>
       <w:r>
         <w:lastRenderedPageBreak/>
         <w:t>Load Tender Response [990]</w:t>
@@ -10923,15 +11007,7 @@
           <w:sz w:val="14"/>
           <w:szCs w:val="16"/>
         </w:rPr>
-        <w:t>]</w:t>
-      </w:r>
-      <w:r>
-        <w:rPr>
-          <w:rFonts w:ascii="Consolas" w:hAnsi="Consolas"/>
-          <w:sz w:val="14"/>
-          <w:szCs w:val="16"/>
-        </w:rPr>
-        <w:t xml:space="preserve"> </w:t>
+        <w:t xml:space="preserve">] </w:t>
       </w:r>
       <w:r>
         <w:br w:type="page"/>
@@ -10941,7 +11017,7 @@
       <w:pPr>
         <w:pStyle w:val="Heading4"/>
       </w:pPr>
-      <w:bookmarkStart w:id="10" w:name="_Toc506417287"/>
+      <w:bookmarkStart w:id="10" w:name="_Toc512345457"/>
       <w:r>
         <w:lastRenderedPageBreak/>
         <w:t>Invoice [210]</w:t>
@@ -16814,7 +16890,7 @@
       <w:pPr>
         <w:pStyle w:val="Heading3"/>
       </w:pPr>
-      <w:bookmarkStart w:id="11" w:name="_Toc506417288"/>
+      <w:bookmarkStart w:id="11" w:name="_Toc512345458"/>
       <w:r>
         <w:lastRenderedPageBreak/>
         <w:t>Get Methods</w:t>
@@ -16825,15 +16901,19 @@
       <w:pPr>
         <w:pStyle w:val="Heading4"/>
       </w:pPr>
-      <w:bookmarkStart w:id="12" w:name="_Toc506417289"/>
-      <w:r>
-        <w:t>Load Tenders [204]</w:t>
+      <w:bookmarkStart w:id="12" w:name="_Toc512345459"/>
+      <w:r>
+        <w:t xml:space="preserve">(Single) </w:t>
+      </w:r>
+      <w:r>
+        <w:t>Load Tender [204]</w:t>
       </w:r>
       <w:bookmarkEnd w:id="12"/>
     </w:p>
     <w:p>
       <w:pPr>
         <w:rPr>
+          <w:rStyle w:val="Hyperlink"/>
           <w:iCs/>
         </w:rPr>
       </w:pPr>
@@ -16844,6 +16924,90 @@
         <w:t xml:space="preserve">URL: </w:t>
       </w:r>
       <w:hyperlink r:id="rId13" w:history="1">
+        <w:r>
+          <w:rPr>
+            <w:rStyle w:val="Hyperlink"/>
+            <w:iCs/>
+          </w:rPr>
+          <w:t>https://anc-edi.com:5000/LoadTender/{TransactionGuid}</w:t>
+        </w:r>
+      </w:hyperlink>
+    </w:p>
+    <w:p>
+      <w:pPr>
+        <w:rPr>
+          <w:i/>
+          <w:iCs/>
+        </w:rPr>
+      </w:pPr>
+      <w:r>
+        <w:rPr>
+          <w:i/>
+          <w:iCs/>
+        </w:rPr>
+        <w:t>S</w:t>
+      </w:r>
+      <w:r>
+        <w:rPr>
+          <w:i/>
+          <w:iCs/>
+        </w:rPr>
+        <w:t xml:space="preserve">ee sample </w:t>
+      </w:r>
+      <w:proofErr w:type="spellStart"/>
+      <w:r>
+        <w:rPr>
+          <w:i/>
+          <w:iCs/>
+        </w:rPr>
+        <w:t>Json</w:t>
+      </w:r>
+      <w:proofErr w:type="spellEnd"/>
+      <w:r>
+        <w:rPr>
+          <w:i/>
+          <w:iCs/>
+        </w:rPr>
+        <w:t xml:space="preserve"> body in next section.</w:t>
+      </w:r>
+    </w:p>
+    <w:p/>
+    <w:p>
+      <w:pPr>
+        <w:pStyle w:val="Heading4"/>
+      </w:pPr>
+      <w:bookmarkStart w:id="13" w:name="_Toc512345460"/>
+      <w:r>
+        <w:t xml:space="preserve">(List) </w:t>
+      </w:r>
+      <w:r>
+        <w:t>Load Tender</w:t>
+      </w:r>
+      <w:r>
+        <w:rPr>
+          <w:b/>
+          <w:sz w:val="24"/>
+        </w:rPr>
+        <w:t>s</w:t>
+      </w:r>
+      <w:r>
+        <w:t xml:space="preserve"> [204]</w:t>
+      </w:r>
+      <w:bookmarkEnd w:id="13"/>
+    </w:p>
+    <w:p>
+      <w:pPr>
+        <w:rPr>
+          <w:iCs/>
+        </w:rPr>
+      </w:pPr>
+      <w:r>
+        <w:rPr>
+          <w:iCs/>
+        </w:rPr>
+        <w:t xml:space="preserve">URL: </w:t>
+      </w:r>
+      <w:hyperlink r:id="rId14" w:history="1">
         <w:r>
           <w:rPr>
             <w:rStyle w:val="Hyperlink"/>
@@ -20204,6 +20368,7 @@
           <w:sz w:val="14"/>
           <w:szCs w:val="16"/>
         </w:rPr>
+        <w:lastRenderedPageBreak/>
         <w:tab/>
       </w:r>
       <w:r>
@@ -20863,7 +21028,6 @@
           <w:sz w:val="14"/>
           <w:szCs w:val="16"/>
         </w:rPr>
-        <w:lastRenderedPageBreak/>
         <w:t xml:space="preserve"> </w:t>
       </w:r>
       <w:r>
@@ -25326,6 +25490,7 @@
           <w:sz w:val="14"/>
           <w:szCs w:val="16"/>
         </w:rPr>
+        <w:lastRenderedPageBreak/>
         <w:t xml:space="preserve"> </w:t>
       </w:r>
       <w:r>
@@ -26055,7 +26220,6 @@
           <w:sz w:val="14"/>
           <w:szCs w:val="16"/>
         </w:rPr>
-        <w:lastRenderedPageBreak/>
         <w:tab/>
         <w:t xml:space="preserve"> </w:t>
       </w:r>
@@ -26812,7 +26976,7 @@
       <w:pPr>
         <w:pStyle w:val="Heading1"/>
       </w:pPr>
-      <w:bookmarkStart w:id="13" w:name="_Toc506417290"/>
+      <w:bookmarkStart w:id="14" w:name="_Toc512345461"/>
       <w:r>
         <w:lastRenderedPageBreak/>
         <w:t xml:space="preserve">JSON </w:t>
@@ -26829,7 +26993,7 @@
       <w:r>
         <w:t>Successful Post Request</w:t>
       </w:r>
-      <w:bookmarkEnd w:id="13"/>
+      <w:bookmarkEnd w:id="14"/>
     </w:p>
     <w:p/>
     <w:p>
@@ -27350,7 +27514,7 @@
           <w:spacing w:val="15"/>
         </w:rPr>
       </w:pPr>
-      <w:bookmarkStart w:id="14" w:name="_Toc506417291"/>
+      <w:bookmarkStart w:id="15" w:name="_Toc512345462"/>
       <w:r>
         <w:rPr>
           <w:rStyle w:val="Hyperlink"/>
@@ -27360,18 +27524,18 @@
         <w:lastRenderedPageBreak/>
         <w:t>Additional Remarks</w:t>
       </w:r>
-      <w:bookmarkEnd w:id="14"/>
+      <w:bookmarkEnd w:id="15"/>
     </w:p>
     <w:p/>
     <w:p>
       <w:pPr>
         <w:pStyle w:val="Heading2"/>
       </w:pPr>
-      <w:bookmarkStart w:id="15" w:name="_Toc506417292"/>
+      <w:bookmarkStart w:id="16" w:name="_Toc512345463"/>
       <w:r>
         <w:t>Web API</w:t>
       </w:r>
-      <w:bookmarkEnd w:id="15"/>
+      <w:bookmarkEnd w:id="16"/>
     </w:p>
     <w:p/>
     <w:p>
@@ -27383,30 +27547,80 @@
         </w:numPr>
       </w:pPr>
       <w:r>
-        <w:t>All dates/times are sent</w:t>
-      </w:r>
-      <w:r>
-        <w:t>/received</w:t>
-      </w:r>
-      <w:r>
-        <w:t xml:space="preserve"> in UTC</w:t>
-      </w:r>
-      <w:r>
-        <w:t xml:space="preserve"> (universal time)</w:t>
-      </w:r>
-      <w:r>
-        <w:t xml:space="preserve">, unless a </w:t>
+        <w:t xml:space="preserve">All </w:t>
       </w:r>
       <w:proofErr w:type="spellStart"/>
       <w:r>
-        <w:t>timezone</w:t>
+        <w:t>DateTime</w:t>
       </w:r>
       <w:proofErr w:type="spellEnd"/>
       <w:r>
-        <w:t xml:space="preserve"> is provide</w:t>
-      </w:r>
-      <w:r>
-        <w:t>d</w:t>
+        <w:t xml:space="preserve"> datatypes</w:t>
+      </w:r>
+      <w:r>
+        <w:t xml:space="preserve"> are </w:t>
+      </w:r>
+      <w:r>
+        <w:t xml:space="preserve">to be </w:t>
+      </w:r>
+      <w:r>
+        <w:t xml:space="preserve">processed as </w:t>
+      </w:r>
+      <w:r>
+        <w:t>UTC</w:t>
+      </w:r>
+      <w:r>
+        <w:t xml:space="preserve">, unless datatype is of </w:t>
+      </w:r>
+      <w:proofErr w:type="spellStart"/>
+      <w:r>
+        <w:t>DateTimeSpecial</w:t>
+      </w:r>
+      <w:proofErr w:type="spellEnd"/>
+      <w:r>
+        <w:t>.</w:t>
+      </w:r>
+      <w:r>
+        <w:t xml:space="preserve">  In the EDI world</w:t>
+      </w:r>
+      <w:r>
+        <w:t>,</w:t>
+      </w:r>
+      <w:r>
+        <w:t xml:space="preserve"> </w:t>
+      </w:r>
+      <w:r>
+        <w:t>the trading partner may send or request local time.  For this</w:t>
+      </w:r>
+      <w:r>
+        <w:t>,</w:t>
+      </w:r>
+      <w:r>
+        <w:t xml:space="preserve"> we </w:t>
+      </w:r>
+      <w:r>
+        <w:t xml:space="preserve">have </w:t>
+      </w:r>
+      <w:r>
+        <w:t>no accurate way of determining the exact time.  So, in cases like this</w:t>
+      </w:r>
+      <w:r>
+        <w:t>,</w:t>
+      </w:r>
+      <w:r>
+        <w:t xml:space="preserve"> we’ll just return it to you as</w:t>
+      </w:r>
+      <w:r>
+        <w:t xml:space="preserve"> they provide it (in</w:t>
+      </w:r>
+      <w:r>
+        <w:t xml:space="preserve"> </w:t>
+      </w:r>
+      <w:r>
+        <w:t>LT</w:t>
+      </w:r>
+      <w:r>
+        <w:t>)</w:t>
       </w:r>
       <w:r>
         <w:t>.</w:t>
@@ -27427,13 +27641,40 @@
         <w:t>s</w:t>
       </w:r>
       <w:r>
-        <w:t xml:space="preserve">e will contain a GUID (i.e. 128-bit Global Unique </w:t>
-      </w:r>
-      <w:r>
-        <w:t>Identifier</w:t>
-      </w:r>
-      <w:r>
-        <w:t>)</w:t>
+        <w:t xml:space="preserve">e will </w:t>
+      </w:r>
+      <w:r>
+        <w:t xml:space="preserve">and must </w:t>
+      </w:r>
+      <w:r>
+        <w:t>contain a GUID</w:t>
+      </w:r>
+      <w:r>
+        <w:t xml:space="preserve">.  The </w:t>
+      </w:r>
+      <w:proofErr w:type="spellStart"/>
+      <w:r>
+        <w:t>guid</w:t>
+      </w:r>
+      <w:proofErr w:type="spellEnd"/>
+      <w:r>
+        <w:t xml:space="preserve"> is provided in the </w:t>
+      </w:r>
+      <w:proofErr w:type="spellStart"/>
+      <w:r>
+        <w:t>TransactionGuid</w:t>
+      </w:r>
+      <w:proofErr w:type="spellEnd"/>
+      <w:r>
+        <w:t xml:space="preserve"> property of the </w:t>
+      </w:r>
+      <w:proofErr w:type="spellStart"/>
+      <w:r>
+        <w:t>json</w:t>
+      </w:r>
+      <w:proofErr w:type="spellEnd"/>
+      <w:r>
+        <w:t xml:space="preserve"> request/response.</w:t>
       </w:r>
     </w:p>
     <w:p>
@@ -27491,6 +27732,11 @@
     </w:p>
     <w:p>
       <w:pPr>
+        <w:pStyle w:val="ListParagraph"/>
+      </w:pPr>
+    </w:p>
+    <w:p>
+      <w:pPr>
         <w:pStyle w:val="Heading2"/>
         <w:rPr>
           <w:rFonts w:eastAsia="Times New Roman" w:cstheme="majorHAnsi"/>
@@ -27498,14 +27744,14 @@
           <w:szCs w:val="20"/>
         </w:rPr>
       </w:pPr>
-      <w:bookmarkStart w:id="16" w:name="_Toc506417293"/>
+      <w:bookmarkStart w:id="17" w:name="_Toc512345464"/>
       <w:r>
         <w:rPr>
           <w:rFonts w:eastAsiaTheme="minorHAnsi"/>
         </w:rPr>
         <w:t>EDI</w:t>
       </w:r>
-      <w:bookmarkEnd w:id="16"/>
+      <w:bookmarkEnd w:id="17"/>
     </w:p>
     <w:p>
       <w:pPr>
@@ -27649,15 +27895,13 @@
         <w:t xml:space="preserve"> </w:t>
       </w:r>
       <w:r>
-        <w:t xml:space="preserve">being tracked via this integration.  </w:t>
-      </w:r>
-      <w:proofErr w:type="spellStart"/>
-      <w:r>
-        <w:t>Checkcalls</w:t>
-      </w:r>
-      <w:proofErr w:type="spellEnd"/>
-      <w:r>
-        <w:t xml:space="preserve"> are expected every hour</w:t>
+        <w:t>being tracked via this integration.  Check</w:t>
+      </w:r>
+      <w:r>
+        <w:t xml:space="preserve"> </w:t>
+      </w:r>
+      <w:r>
+        <w:t>calls are expected every hour</w:t>
       </w:r>
     </w:p>
     <w:p>
@@ -27672,21 +27916,6 @@
       <w:r>
         <w:t>Logs will be kept for 6 months</w:t>
       </w:r>
-    </w:p>
-    <w:p>
-      <w:pPr>
-        <w:spacing w:after="0" w:line="240" w:lineRule="auto"/>
-      </w:pPr>
-    </w:p>
-    <w:p>
-      <w:pPr>
-        <w:rPr>
-          <w:rFonts w:asciiTheme="majorHAnsi" w:eastAsiaTheme="majorEastAsia" w:hAnsiTheme="majorHAnsi" w:cstheme="majorBidi"/>
-          <w:color w:val="2F5496" w:themeColor="accent1" w:themeShade="BF"/>
-          <w:sz w:val="32"/>
-          <w:szCs w:val="32"/>
-        </w:rPr>
-      </w:pPr>
       <w:r>
         <w:br w:type="page"/>
       </w:r>
@@ -27695,12 +27924,12 @@
       <w:pPr>
         <w:pStyle w:val="Heading1"/>
       </w:pPr>
-      <w:bookmarkStart w:id="17" w:name="_Toc506417294"/>
+      <w:bookmarkStart w:id="18" w:name="_Toc512345465"/>
       <w:r>
         <w:lastRenderedPageBreak/>
         <w:t>Recommended Applications</w:t>
       </w:r>
-      <w:bookmarkEnd w:id="17"/>
+      <w:bookmarkEnd w:id="18"/>
     </w:p>
     <w:p>
       <w:pPr>
@@ -27711,11 +27940,11 @@
       <w:pPr>
         <w:pStyle w:val="Heading2"/>
       </w:pPr>
-      <w:bookmarkStart w:id="18" w:name="_Toc506417295"/>
+      <w:bookmarkStart w:id="19" w:name="_Toc512345466"/>
       <w:r>
         <w:t>Postman</w:t>
       </w:r>
-      <w:bookmarkEnd w:id="18"/>
+      <w:bookmarkEnd w:id="19"/>
     </w:p>
     <w:p>
       <w:pPr>
@@ -27816,7 +28045,7 @@
           <w:rStyle w:val="Hyperlink"/>
         </w:rPr>
       </w:pPr>
-      <w:hyperlink r:id="rId14" w:history="1">
+      <w:hyperlink r:id="rId15" w:history="1">
         <w:r>
           <w:rPr>
             <w:rStyle w:val="Hyperlink"/>
@@ -27829,11 +28058,11 @@
       <w:pPr>
         <w:pStyle w:val="Heading3"/>
       </w:pPr>
-      <w:bookmarkStart w:id="19" w:name="_Toc506417296"/>
+      <w:bookmarkStart w:id="20" w:name="_Toc512345467"/>
       <w:r>
         <w:t>Example Usage</w:t>
       </w:r>
-      <w:bookmarkEnd w:id="19"/>
+      <w:bookmarkEnd w:id="20"/>
     </w:p>
     <w:p>
       <w:r>
@@ -27858,7 +28087,7 @@
                     </pic:cNvPicPr>
                   </pic:nvPicPr>
                   <pic:blipFill>
-                    <a:blip r:embed="rId15">
+                    <a:blip r:embed="rId16">
                       <a:extLst>
                         <a:ext uri="{28A0092B-C50C-407E-A947-70E740481C1C}">
                           <a14:useLocalDpi xmlns:a14="http://schemas.microsoft.com/office/drawing/2010/main" val="0"/>
@@ -27912,7 +28141,7 @@
                     <pic:cNvPicPr/>
                   </pic:nvPicPr>
                   <pic:blipFill>
-                    <a:blip r:embed="rId16"/>
+                    <a:blip r:embed="rId17"/>
                     <a:stretch>
                       <a:fillRect/>
                     </a:stretch>
@@ -27942,11 +28171,11 @@
       <w:pPr>
         <w:pStyle w:val="Heading2"/>
       </w:pPr>
-      <w:bookmarkStart w:id="20" w:name="_Toc506417297"/>
+      <w:bookmarkStart w:id="21" w:name="_Toc512345468"/>
       <w:r>
         <w:t>Telerik Fiddler</w:t>
       </w:r>
-      <w:bookmarkEnd w:id="20"/>
+      <w:bookmarkEnd w:id="21"/>
     </w:p>
     <w:p>
       <w:pPr>
@@ -27963,7 +28192,7 @@
           <w:rStyle w:val="Hyperlink"/>
         </w:rPr>
       </w:pPr>
-      <w:hyperlink r:id="rId17" w:history="1">
+      <w:hyperlink r:id="rId18" w:history="1">
         <w:r>
           <w:rPr>
             <w:rStyle w:val="Hyperlink"/>
@@ -27977,11 +28206,11 @@
       <w:pPr>
         <w:pStyle w:val="Heading2"/>
       </w:pPr>
-      <w:bookmarkStart w:id="21" w:name="_Toc506417298"/>
+      <w:bookmarkStart w:id="22" w:name="_Toc512345469"/>
       <w:r>
         <w:t>json2csharp</w:t>
       </w:r>
-      <w:bookmarkEnd w:id="21"/>
+      <w:bookmarkEnd w:id="22"/>
     </w:p>
     <w:p>
       <w:pPr>
@@ -27999,7 +28228,7 @@
           <w:spacing w:val="15"/>
         </w:rPr>
       </w:pPr>
-      <w:hyperlink r:id="rId18" w:history="1">
+      <w:hyperlink r:id="rId19" w:history="1">
         <w:r>
           <w:rPr>
             <w:rStyle w:val="Hyperlink"/>
@@ -28978,6 +29207,7 @@
   <w:style w:type="character" w:default="1" w:styleId="DefaultParagraphFont">
     <w:name w:val="Default Paragraph Font"/>
     <w:uiPriority w:val="1"/>
+    <w:semiHidden/>
     <w:unhideWhenUsed/>
   </w:style>
   <w:style w:type="table" w:default="1" w:styleId="TableNormal">
@@ -29521,23 +29751,8 @@
 </file>
 
 <file path=customXml/item1.xml><?xml version="1.0" encoding="utf-8"?>
-<p:properties xmlns:p="http://schemas.microsoft.com/office/2006/metadata/properties" xmlns:xsi="http://www.w3.org/2001/XMLSchema-instance" xmlns:pc="http://schemas.microsoft.com/office/infopath/2007/PartnerControls">
-  <documentManagement/>
-</p:properties>
-</file>
-
-<file path=customXml/item2.xml><?xml version="1.0" encoding="utf-8"?>
-<?mso-contentType ?>
-<FormTemplates xmlns="http://schemas.microsoft.com/sharepoint/v3/contenttype/forms">
-  <Display>DocumentLibraryForm</Display>
-  <Edit>DocumentLibraryForm</Edit>
-  <New>DocumentLibraryForm</New>
-</FormTemplates>
-</file>
-
-<file path=customXml/item3.xml><?xml version="1.0" encoding="utf-8"?>
-<ct:contentTypeSchema xmlns:ct="http://schemas.microsoft.com/office/2006/metadata/contentType" xmlns:ma="http://schemas.microsoft.com/office/2006/metadata/properties/metaAttributes" ct:_="" ma:_="" ma:contentTypeName="Document" ma:contentTypeID="0x0101005E83F34DE3C3F543B51A1CB480827BB5" ma:contentTypeVersion="3" ma:contentTypeDescription="Create a new document." ma:contentTypeScope="" ma:versionID="5c8d37fcfc19d5023086c61a00501543">
-  <xsd:schema xmlns:xsd="http://www.w3.org/2001/XMLSchema" xmlns:xs="http://www.w3.org/2001/XMLSchema" xmlns:p="http://schemas.microsoft.com/office/2006/metadata/properties" xmlns:ns2="b2701ab3-8db7-41a6-ad9b-8eb3f4b4d2e7" xmlns:ns3="5aa0b7df-99e2-4dd4-9d5f-20883002609d" targetNamespace="http://schemas.microsoft.com/office/2006/metadata/properties" ma:root="true" ma:fieldsID="f84cd51368504b463d8d16dd78a89c58" ns2:_="" ns3:_="">
+<ct:contentTypeSchema xmlns:ct="http://schemas.microsoft.com/office/2006/metadata/contentType" xmlns:ma="http://schemas.microsoft.com/office/2006/metadata/properties/metaAttributes" ct:_="" ma:_="" ma:contentTypeName="Document" ma:contentTypeID="0x0101005E83F34DE3C3F543B51A1CB480827BB5" ma:contentTypeVersion="4" ma:contentTypeDescription="Create a new document." ma:contentTypeScope="" ma:versionID="b0c6c99e84c689e188d0477a341581e8">
+  <xsd:schema xmlns:xsd="http://www.w3.org/2001/XMLSchema" xmlns:xs="http://www.w3.org/2001/XMLSchema" xmlns:p="http://schemas.microsoft.com/office/2006/metadata/properties" xmlns:ns2="b2701ab3-8db7-41a6-ad9b-8eb3f4b4d2e7" xmlns:ns3="5aa0b7df-99e2-4dd4-9d5f-20883002609d" targetNamespace="http://schemas.microsoft.com/office/2006/metadata/properties" ma:root="true" ma:fieldsID="be9984abf3d03936325c38dcd34dc168" ns2:_="" ns3:_="">
     <xsd:import namespace="b2701ab3-8db7-41a6-ad9b-8eb3f4b4d2e7"/>
     <xsd:import namespace="5aa0b7df-99e2-4dd4-9d5f-20883002609d"/>
     <xsd:element name="properties">
@@ -29549,6 +29764,7 @@
                 <xsd:element ref="ns2:MediaServiceMetadata" minOccurs="0"/>
                 <xsd:element ref="ns2:MediaServiceFastMetadata" minOccurs="0"/>
                 <xsd:element ref="ns3:SharedWithUsers" minOccurs="0"/>
+                <xsd:element ref="ns3:SharedWithDetails" minOccurs="0"/>
               </xsd:all>
             </xsd:complexType>
           </xsd:element>
@@ -29591,6 +29807,13 @@
           </xsd:extension>
         </xsd:complexContent>
       </xsd:complexType>
+    </xsd:element>
+    <xsd:element name="SharedWithDetails" ma:index="11" nillable="true" ma:displayName="Shared With Details" ma:internalName="SharedWithDetails" ma:readOnly="true">
+      <xsd:simpleType>
+        <xsd:restriction base="dms:Note">
+          <xsd:maxLength value="255"/>
+        </xsd:restriction>
+      </xsd:simpleType>
     </xsd:element>
   </xsd:schema>
   <xsd:schema xmlns="http://schemas.openxmlformats.org/package/2006/metadata/core-properties" xmlns:xsd="http://www.w3.org/2001/XMLSchema" xmlns:xsi="http://www.w3.org/2001/XMLSchema-instance" xmlns:dc="http://purl.org/dc/elements/1.1/" xmlns:dcterms="http://purl.org/dc/terms/" xmlns:odoc="http://schemas.microsoft.com/internal/obd" targetNamespace="http://schemas.openxmlformats.org/package/2006/metadata/core-properties" elementFormDefault="qualified" attributeFormDefault="unqualified" blockDefault="#all">
@@ -29692,37 +29915,27 @@
 </ct:contentTypeSchema>
 </file>
 
+<file path=customXml/item2.xml><?xml version="1.0" encoding="utf-8"?>
+<?mso-contentType ?>
+<FormTemplates xmlns="http://schemas.microsoft.com/sharepoint/v3/contenttype/forms">
+  <Display>DocumentLibraryForm</Display>
+  <Edit>DocumentLibraryForm</Edit>
+  <New>DocumentLibraryForm</New>
+</FormTemplates>
+</file>
+
+<file path=customXml/item3.xml><?xml version="1.0" encoding="utf-8"?>
+<p:properties xmlns:p="http://schemas.microsoft.com/office/2006/metadata/properties" xmlns:xsi="http://www.w3.org/2001/XMLSchema-instance" xmlns:pc="http://schemas.microsoft.com/office/infopath/2007/PartnerControls">
+  <documentManagement/>
+</p:properties>
+</file>
+
 <file path=customXml/item4.xml><?xml version="1.0" encoding="utf-8"?>
 <b:Sources xmlns:b="http://schemas.openxmlformats.org/officeDocument/2006/bibliography" xmlns="http://schemas.openxmlformats.org/officeDocument/2006/bibliography" SelectedStyle="\APASixthEditionOfficeOnline.xsl" StyleName="APA" Version="6"/>
 </file>
 
 <file path=customXml/itemProps1.xml><?xml version="1.0" encoding="utf-8"?>
-<ds:datastoreItem xmlns:ds="http://schemas.openxmlformats.org/officeDocument/2006/customXml" ds:itemID="{8C345732-FCB7-4376-B187-3A94085BC61E}">
-  <ds:schemaRefs>
-    <ds:schemaRef ds:uri="http://schemas.microsoft.com/office/2006/metadata/properties"/>
-    <ds:schemaRef ds:uri="http://schemas.microsoft.com/office/2006/documentManagement/types"/>
-    <ds:schemaRef ds:uri="http://purl.org/dc/terms/"/>
-    <ds:schemaRef ds:uri="http://schemas.openxmlformats.org/package/2006/metadata/core-properties"/>
-    <ds:schemaRef ds:uri="http://purl.org/dc/elements/1.1/"/>
-    <ds:schemaRef ds:uri="http://purl.org/dc/dcmitype/"/>
-    <ds:schemaRef ds:uri="http://schemas.microsoft.com/office/infopath/2007/PartnerControls"/>
-    <ds:schemaRef ds:uri="5aa0b7df-99e2-4dd4-9d5f-20883002609d"/>
-    <ds:schemaRef ds:uri="b2701ab3-8db7-41a6-ad9b-8eb3f4b4d2e7"/>
-    <ds:schemaRef ds:uri="http://www.w3.org/XML/1998/namespace"/>
-  </ds:schemaRefs>
-</ds:datastoreItem>
-</file>
-
-<file path=customXml/itemProps2.xml><?xml version="1.0" encoding="utf-8"?>
-<ds:datastoreItem xmlns:ds="http://schemas.openxmlformats.org/officeDocument/2006/customXml" ds:itemID="{9F86FD15-02B3-4B7F-9F81-C11C5E48D89B}">
-  <ds:schemaRefs>
-    <ds:schemaRef ds:uri="http://schemas.microsoft.com/sharepoint/v3/contenttype/forms"/>
-  </ds:schemaRefs>
-</ds:datastoreItem>
-</file>
-
-<file path=customXml/itemProps3.xml><?xml version="1.0" encoding="utf-8"?>
-<ds:datastoreItem xmlns:ds="http://schemas.openxmlformats.org/officeDocument/2006/customXml" ds:itemID="{CD1BF16E-47E8-4C3F-9AF2-6AFB8B806645}">
+<ds:datastoreItem xmlns:ds="http://schemas.openxmlformats.org/officeDocument/2006/customXml" ds:itemID="{88591FD8-54DC-4914-B099-474E39839D5F}">
   <ds:schemaRefs>
     <ds:schemaRef ds:uri="http://schemas.microsoft.com/office/2006/metadata/contentType"/>
     <ds:schemaRef ds:uri="http://schemas.microsoft.com/office/2006/metadata/properties/metaAttributes"/>
@@ -29740,8 +29953,25 @@
 </ds:datastoreItem>
 </file>
 
+<file path=customXml/itemProps2.xml><?xml version="1.0" encoding="utf-8"?>
+<ds:datastoreItem xmlns:ds="http://schemas.openxmlformats.org/officeDocument/2006/customXml" ds:itemID="{9F86FD15-02B3-4B7F-9F81-C11C5E48D89B}">
+  <ds:schemaRefs>
+    <ds:schemaRef ds:uri="http://schemas.microsoft.com/sharepoint/v3/contenttype/forms"/>
+  </ds:schemaRefs>
+</ds:datastoreItem>
+</file>
+
+<file path=customXml/itemProps3.xml><?xml version="1.0" encoding="utf-8"?>
+<ds:datastoreItem xmlns:ds="http://schemas.openxmlformats.org/officeDocument/2006/customXml" ds:itemID="{8C345732-FCB7-4376-B187-3A94085BC61E}">
+  <ds:schemaRefs>
+    <ds:schemaRef ds:uri="http://schemas.microsoft.com/office/2006/metadata/properties"/>
+    <ds:schemaRef ds:uri="http://schemas.microsoft.com/office/infopath/2007/PartnerControls"/>
+  </ds:schemaRefs>
+</ds:datastoreItem>
+</file>
+
 <file path=customXml/itemProps4.xml><?xml version="1.0" encoding="utf-8"?>
-<ds:datastoreItem xmlns:ds="http://schemas.openxmlformats.org/officeDocument/2006/customXml" ds:itemID="{32DA6722-73FF-40CA-9FBD-E3A69D208D6A}">
+<ds:datastoreItem xmlns:ds="http://schemas.openxmlformats.org/officeDocument/2006/customXml" ds:itemID="{8024FF98-DFB4-416A-AED7-C596B5276665}">
   <ds:schemaRefs>
     <ds:schemaRef ds:uri="http://schemas.openxmlformats.org/officeDocument/2006/bibliography"/>
   </ds:schemaRefs>

</xml_diff>

<commit_message>
Removed 'edi' prefix from 'partner' property; defaulted CreationDateTime in base class
</commit_message>
<xml_diff>
--- a/src/Documentation/EDI API Specifications.docx
+++ b/src/Documentation/EDI API Specifications.docx
@@ -58,7 +58,7 @@
           <w:r>
             <w:fldChar w:fldCharType="separate"/>
           </w:r>
-          <w:hyperlink w:anchor="_Toc514152152" w:history="1">
+          <w:hyperlink w:anchor="_Toc512345448" w:history="1">
             <w:r>
               <w:rPr>
                 <w:rStyle w:val="Hyperlink"/>
@@ -85,7 +85,7 @@
                 <w:noProof/>
                 <w:webHidden/>
               </w:rPr>
-              <w:instrText xml:space="preserve"> PAGEREF _Toc514152152 \h </w:instrText>
+              <w:instrText xml:space="preserve"> PAGEREF _Toc512345448 \h </w:instrText>
             </w:r>
             <w:r>
               <w:rPr>
@@ -127,7 +127,7 @@
               <w:noProof/>
             </w:rPr>
           </w:pPr>
-          <w:hyperlink w:anchor="_Toc514152153" w:history="1">
+          <w:hyperlink w:anchor="_Toc512345449" w:history="1">
             <w:r>
               <w:rPr>
                 <w:rStyle w:val="Hyperlink"/>
@@ -154,7 +154,7 @@
                 <w:noProof/>
                 <w:webHidden/>
               </w:rPr>
-              <w:instrText xml:space="preserve"> PAGEREF _Toc514152153 \h </w:instrText>
+              <w:instrText xml:space="preserve"> PAGEREF _Toc512345449 \h </w:instrText>
             </w:r>
             <w:r>
               <w:rPr>
@@ -196,7 +196,7 @@
               <w:noProof/>
             </w:rPr>
           </w:pPr>
-          <w:hyperlink w:anchor="_Toc514152154" w:history="1">
+          <w:hyperlink w:anchor="_Toc512345450" w:history="1">
             <w:r>
               <w:rPr>
                 <w:rStyle w:val="Hyperlink"/>
@@ -223,7 +223,7 @@
                 <w:noProof/>
                 <w:webHidden/>
               </w:rPr>
-              <w:instrText xml:space="preserve"> PAGEREF _Toc514152154 \h </w:instrText>
+              <w:instrText xml:space="preserve"> PAGEREF _Toc512345450 \h </w:instrText>
             </w:r>
             <w:r>
               <w:rPr>
@@ -265,7 +265,7 @@
               <w:noProof/>
             </w:rPr>
           </w:pPr>
-          <w:hyperlink w:anchor="_Toc514152155" w:history="1">
+          <w:hyperlink w:anchor="_Toc512345451" w:history="1">
             <w:r>
               <w:rPr>
                 <w:rStyle w:val="Hyperlink"/>
@@ -292,7 +292,7 @@
                 <w:noProof/>
                 <w:webHidden/>
               </w:rPr>
-              <w:instrText xml:space="preserve"> PAGEREF _Toc514152155 \h </w:instrText>
+              <w:instrText xml:space="preserve"> PAGEREF _Toc512345451 \h </w:instrText>
             </w:r>
             <w:r>
               <w:rPr>
@@ -334,7 +334,7 @@
               <w:noProof/>
             </w:rPr>
           </w:pPr>
-          <w:hyperlink w:anchor="_Toc514152156" w:history="1">
+          <w:hyperlink w:anchor="_Toc512345452" w:history="1">
             <w:r>
               <w:rPr>
                 <w:rStyle w:val="Hyperlink"/>
@@ -361,7 +361,7 @@
                 <w:noProof/>
                 <w:webHidden/>
               </w:rPr>
-              <w:instrText xml:space="preserve"> PAGEREF _Toc514152156 \h </w:instrText>
+              <w:instrText xml:space="preserve"> PAGEREF _Toc512345452 \h </w:instrText>
             </w:r>
             <w:r>
               <w:rPr>
@@ -403,7 +403,7 @@
               <w:noProof/>
             </w:rPr>
           </w:pPr>
-          <w:hyperlink w:anchor="_Toc514152157" w:history="1">
+          <w:hyperlink w:anchor="_Toc512345453" w:history="1">
             <w:r>
               <w:rPr>
                 <w:rStyle w:val="Hyperlink"/>
@@ -430,7 +430,7 @@
                 <w:noProof/>
                 <w:webHidden/>
               </w:rPr>
-              <w:instrText xml:space="preserve"> PAGEREF _Toc514152157 \h </w:instrText>
+              <w:instrText xml:space="preserve"> PAGEREF _Toc512345453 \h </w:instrText>
             </w:r>
             <w:r>
               <w:rPr>
@@ -472,13 +472,13 @@
               <w:noProof/>
             </w:rPr>
           </w:pPr>
-          <w:hyperlink w:anchor="_Toc514152158" w:history="1">
+          <w:hyperlink w:anchor="_Toc512345454" w:history="1">
             <w:r>
               <w:rPr>
                 <w:rStyle w:val="Hyperlink"/>
                 <w:noProof/>
               </w:rPr>
-              <w:t>Method Models</w:t>
+              <w:t>Post Methods</w:t>
             </w:r>
             <w:r>
               <w:rPr>
@@ -499,7 +499,7 @@
                 <w:noProof/>
                 <w:webHidden/>
               </w:rPr>
-              <w:instrText xml:space="preserve"> PAGEREF _Toc514152158 \h </w:instrText>
+              <w:instrText xml:space="preserve"> PAGEREF _Toc512345454 \h </w:instrText>
             </w:r>
             <w:r>
               <w:rPr>
@@ -541,7 +541,7 @@
               <w:noProof/>
             </w:rPr>
           </w:pPr>
-          <w:hyperlink w:anchor="_Toc514152159" w:history="1">
+          <w:hyperlink w:anchor="_Toc512345455" w:history="1">
             <w:r>
               <w:rPr>
                 <w:rStyle w:val="Hyperlink"/>
@@ -568,7 +568,7 @@
                 <w:noProof/>
                 <w:webHidden/>
               </w:rPr>
-              <w:instrText xml:space="preserve"> PAGEREF _Toc514152159 \h </w:instrText>
+              <w:instrText xml:space="preserve"> PAGEREF _Toc512345455 \h </w:instrText>
             </w:r>
             <w:r>
               <w:rPr>
@@ -610,7 +610,7 @@
               <w:noProof/>
             </w:rPr>
           </w:pPr>
-          <w:hyperlink w:anchor="_Toc514152160" w:history="1">
+          <w:hyperlink w:anchor="_Toc512345456" w:history="1">
             <w:r>
               <w:rPr>
                 <w:rStyle w:val="Hyperlink"/>
@@ -637,7 +637,7 @@
                 <w:noProof/>
                 <w:webHidden/>
               </w:rPr>
-              <w:instrText xml:space="preserve"> PAGEREF _Toc514152160 \h </w:instrText>
+              <w:instrText xml:space="preserve"> PAGEREF _Toc512345456 \h </w:instrText>
             </w:r>
             <w:r>
               <w:rPr>
@@ -679,7 +679,7 @@
               <w:noProof/>
             </w:rPr>
           </w:pPr>
-          <w:hyperlink w:anchor="_Toc514152161" w:history="1">
+          <w:hyperlink w:anchor="_Toc512345457" w:history="1">
             <w:r>
               <w:rPr>
                 <w:rStyle w:val="Hyperlink"/>
@@ -706,7 +706,7 @@
                 <w:noProof/>
                 <w:webHidden/>
               </w:rPr>
-              <w:instrText xml:space="preserve"> PAGEREF _Toc514152161 \h </w:instrText>
+              <w:instrText xml:space="preserve"> PAGEREF _Toc512345457 \h </w:instrText>
             </w:r>
             <w:r>
               <w:rPr>
@@ -739,22 +739,22 @@
         </w:p>
         <w:p>
           <w:pPr>
-            <w:pStyle w:val="TOC4"/>
+            <w:pStyle w:val="TOC3"/>
             <w:tabs>
               <w:tab w:val="right" w:leader="dot" w:pos="9350"/>
             </w:tabs>
             <w:rPr>
-              <w:rFonts w:eastAsiaTheme="minorEastAsia"/>
+              <w:rFonts w:cstheme="minorBidi"/>
               <w:noProof/>
             </w:rPr>
           </w:pPr>
-          <w:hyperlink w:anchor="_Toc514152162" w:history="1">
+          <w:hyperlink w:anchor="_Toc512345458" w:history="1">
             <w:r>
               <w:rPr>
                 <w:rStyle w:val="Hyperlink"/>
                 <w:noProof/>
               </w:rPr>
-              <w:t>(Single) Load Tender [204]</w:t>
+              <w:t>Get Methods</w:t>
             </w:r>
             <w:r>
               <w:rPr>
@@ -775,7 +775,7 @@
                 <w:noProof/>
                 <w:webHidden/>
               </w:rPr>
-              <w:instrText xml:space="preserve"> PAGEREF _Toc514152162 \h </w:instrText>
+              <w:instrText xml:space="preserve"> PAGEREF _Toc512345458 \h </w:instrText>
             </w:r>
             <w:r>
               <w:rPr>
@@ -817,7 +817,76 @@
               <w:noProof/>
             </w:rPr>
           </w:pPr>
-          <w:hyperlink w:anchor="_Toc514152163" w:history="1">
+          <w:hyperlink w:anchor="_Toc512345459" w:history="1">
+            <w:r>
+              <w:rPr>
+                <w:rStyle w:val="Hyperlink"/>
+                <w:noProof/>
+              </w:rPr>
+              <w:t>(Single) Load Tender [204]</w:t>
+            </w:r>
+            <w:r>
+              <w:rPr>
+                <w:noProof/>
+                <w:webHidden/>
+              </w:rPr>
+              <w:tab/>
+            </w:r>
+            <w:r>
+              <w:rPr>
+                <w:noProof/>
+                <w:webHidden/>
+              </w:rPr>
+              <w:fldChar w:fldCharType="begin"/>
+            </w:r>
+            <w:r>
+              <w:rPr>
+                <w:noProof/>
+                <w:webHidden/>
+              </w:rPr>
+              <w:instrText xml:space="preserve"> PAGEREF _Toc512345459 \h </w:instrText>
+            </w:r>
+            <w:r>
+              <w:rPr>
+                <w:noProof/>
+                <w:webHidden/>
+              </w:rPr>
+            </w:r>
+            <w:r>
+              <w:rPr>
+                <w:noProof/>
+                <w:webHidden/>
+              </w:rPr>
+              <w:fldChar w:fldCharType="separate"/>
+            </w:r>
+            <w:r>
+              <w:rPr>
+                <w:noProof/>
+                <w:webHidden/>
+              </w:rPr>
+              <w:t>9</w:t>
+            </w:r>
+            <w:r>
+              <w:rPr>
+                <w:noProof/>
+                <w:webHidden/>
+              </w:rPr>
+              <w:fldChar w:fldCharType="end"/>
+            </w:r>
+          </w:hyperlink>
+        </w:p>
+        <w:p>
+          <w:pPr>
+            <w:pStyle w:val="TOC4"/>
+            <w:tabs>
+              <w:tab w:val="right" w:leader="dot" w:pos="9350"/>
+            </w:tabs>
+            <w:rPr>
+              <w:rFonts w:eastAsiaTheme="minorEastAsia"/>
+              <w:noProof/>
+            </w:rPr>
+          </w:pPr>
+          <w:hyperlink w:anchor="_Toc512345460" w:history="1">
             <w:r>
               <w:rPr>
                 <w:rStyle w:val="Hyperlink"/>
@@ -859,7 +928,7 @@
                 <w:noProof/>
                 <w:webHidden/>
               </w:rPr>
-              <w:instrText xml:space="preserve"> PAGEREF _Toc514152163 \h </w:instrText>
+              <w:instrText xml:space="preserve"> PAGEREF _Toc512345460 \h </w:instrText>
             </w:r>
             <w:r>
               <w:rPr>
@@ -901,7 +970,7 @@
               <w:noProof/>
             </w:rPr>
           </w:pPr>
-          <w:hyperlink w:anchor="_Toc514152164" w:history="1">
+          <w:hyperlink w:anchor="_Toc512345461" w:history="1">
             <w:r>
               <w:rPr>
                 <w:rStyle w:val="Hyperlink"/>
@@ -928,7 +997,7 @@
                 <w:noProof/>
                 <w:webHidden/>
               </w:rPr>
-              <w:instrText xml:space="preserve"> PAGEREF _Toc514152164 \h </w:instrText>
+              <w:instrText xml:space="preserve"> PAGEREF _Toc512345461 \h </w:instrText>
             </w:r>
             <w:r>
               <w:rPr>
@@ -970,7 +1039,7 @@
               <w:noProof/>
             </w:rPr>
           </w:pPr>
-          <w:hyperlink w:anchor="_Toc514152165" w:history="1">
+          <w:hyperlink w:anchor="_Toc512345462" w:history="1">
             <w:r>
               <w:rPr>
                 <w:rStyle w:val="Hyperlink"/>
@@ -998,7 +1067,7 @@
                 <w:noProof/>
                 <w:webHidden/>
               </w:rPr>
-              <w:instrText xml:space="preserve"> PAGEREF _Toc514152165 \h </w:instrText>
+              <w:instrText xml:space="preserve"> PAGEREF _Toc512345462 \h </w:instrText>
             </w:r>
             <w:r>
               <w:rPr>
@@ -1040,7 +1109,7 @@
               <w:noProof/>
             </w:rPr>
           </w:pPr>
-          <w:hyperlink w:anchor="_Toc514152166" w:history="1">
+          <w:hyperlink w:anchor="_Toc512345463" w:history="1">
             <w:r>
               <w:rPr>
                 <w:rStyle w:val="Hyperlink"/>
@@ -1067,7 +1136,7 @@
                 <w:noProof/>
                 <w:webHidden/>
               </w:rPr>
-              <w:instrText xml:space="preserve"> PAGEREF _Toc514152166 \h </w:instrText>
+              <w:instrText xml:space="preserve"> PAGEREF _Toc512345463 \h </w:instrText>
             </w:r>
             <w:r>
               <w:rPr>
@@ -1109,7 +1178,7 @@
               <w:noProof/>
             </w:rPr>
           </w:pPr>
-          <w:hyperlink w:anchor="_Toc514152167" w:history="1">
+          <w:hyperlink w:anchor="_Toc512345464" w:history="1">
             <w:r>
               <w:rPr>
                 <w:rStyle w:val="Hyperlink"/>
@@ -1137,7 +1206,7 @@
                 <w:noProof/>
                 <w:webHidden/>
               </w:rPr>
-              <w:instrText xml:space="preserve"> PAGEREF _Toc514152167 \h </w:instrText>
+              <w:instrText xml:space="preserve"> PAGEREF _Toc512345464 \h </w:instrText>
             </w:r>
             <w:r>
               <w:rPr>
@@ -1179,7 +1248,7 @@
               <w:noProof/>
             </w:rPr>
           </w:pPr>
-          <w:hyperlink w:anchor="_Toc514152168" w:history="1">
+          <w:hyperlink w:anchor="_Toc512345465" w:history="1">
             <w:r>
               <w:rPr>
                 <w:rStyle w:val="Hyperlink"/>
@@ -1206,7 +1275,7 @@
                 <w:noProof/>
                 <w:webHidden/>
               </w:rPr>
-              <w:instrText xml:space="preserve"> PAGEREF _Toc514152168 \h </w:instrText>
+              <w:instrText xml:space="preserve"> PAGEREF _Toc512345465 \h </w:instrText>
             </w:r>
             <w:r>
               <w:rPr>
@@ -1248,7 +1317,7 @@
               <w:noProof/>
             </w:rPr>
           </w:pPr>
-          <w:hyperlink w:anchor="_Toc514152169" w:history="1">
+          <w:hyperlink w:anchor="_Toc512345466" w:history="1">
             <w:r>
               <w:rPr>
                 <w:rStyle w:val="Hyperlink"/>
@@ -1275,7 +1344,7 @@
                 <w:noProof/>
                 <w:webHidden/>
               </w:rPr>
-              <w:instrText xml:space="preserve"> PAGEREF _Toc514152169 \h </w:instrText>
+              <w:instrText xml:space="preserve"> PAGEREF _Toc512345466 \h </w:instrText>
             </w:r>
             <w:r>
               <w:rPr>
@@ -1317,7 +1386,7 @@
               <w:noProof/>
             </w:rPr>
           </w:pPr>
-          <w:hyperlink w:anchor="_Toc514152170" w:history="1">
+          <w:hyperlink w:anchor="_Toc512345467" w:history="1">
             <w:r>
               <w:rPr>
                 <w:rStyle w:val="Hyperlink"/>
@@ -1344,7 +1413,7 @@
                 <w:noProof/>
                 <w:webHidden/>
               </w:rPr>
-              <w:instrText xml:space="preserve"> PAGEREF _Toc514152170 \h </w:instrText>
+              <w:instrText xml:space="preserve"> PAGEREF _Toc512345467 \h </w:instrText>
             </w:r>
             <w:r>
               <w:rPr>
@@ -1386,7 +1455,7 @@
               <w:noProof/>
             </w:rPr>
           </w:pPr>
-          <w:hyperlink w:anchor="_Toc514152171" w:history="1">
+          <w:hyperlink w:anchor="_Toc512345468" w:history="1">
             <w:r>
               <w:rPr>
                 <w:rStyle w:val="Hyperlink"/>
@@ -1413,7 +1482,7 @@
                 <w:noProof/>
                 <w:webHidden/>
               </w:rPr>
-              <w:instrText xml:space="preserve"> PAGEREF _Toc514152171 \h </w:instrText>
+              <w:instrText xml:space="preserve"> PAGEREF _Toc512345468 \h </w:instrText>
             </w:r>
             <w:r>
               <w:rPr>
@@ -1455,7 +1524,7 @@
               <w:noProof/>
             </w:rPr>
           </w:pPr>
-          <w:hyperlink w:anchor="_Toc514152172" w:history="1">
+          <w:hyperlink w:anchor="_Toc512345469" w:history="1">
             <w:r>
               <w:rPr>
                 <w:rStyle w:val="Hyperlink"/>
@@ -1482,7 +1551,7 @@
                 <w:noProof/>
                 <w:webHidden/>
               </w:rPr>
-              <w:instrText xml:space="preserve"> PAGEREF _Toc514152172 \h </w:instrText>
+              <w:instrText xml:space="preserve"> PAGEREF _Toc512345469 \h </w:instrText>
             </w:r>
             <w:r>
               <w:rPr>
@@ -1532,7 +1601,7 @@
       <w:pPr>
         <w:pStyle w:val="Heading1"/>
       </w:pPr>
-      <w:bookmarkStart w:id="0" w:name="_Toc514152152"/>
+      <w:bookmarkStart w:id="0" w:name="_Toc512345448"/>
       <w:r>
         <w:lastRenderedPageBreak/>
         <w:t>Web API</w:t>
@@ -1631,7 +1700,7 @@
       <w:pPr>
         <w:pStyle w:val="Heading1"/>
       </w:pPr>
-      <w:bookmarkStart w:id="1" w:name="_Toc514152153"/>
+      <w:bookmarkStart w:id="1" w:name="_Toc512345449"/>
       <w:r>
         <w:t>Web API Documentation</w:t>
       </w:r>
@@ -1646,7 +1715,7 @@
       <w:pPr>
         <w:pStyle w:val="Heading2"/>
       </w:pPr>
-      <w:bookmarkStart w:id="2" w:name="_Toc514152154"/>
+      <w:bookmarkStart w:id="2" w:name="_Toc512345450"/>
       <w:r>
         <w:t>Web API</w:t>
       </w:r>
@@ -1679,7 +1748,7 @@
       <w:pPr>
         <w:pStyle w:val="Heading2"/>
       </w:pPr>
-      <w:bookmarkStart w:id="3" w:name="_Toc514152155"/>
+      <w:bookmarkStart w:id="3" w:name="_Toc512345451"/>
       <w:r>
         <w:t>Authentication</w:t>
       </w:r>
@@ -1707,7 +1776,7 @@
       <w:pPr>
         <w:pStyle w:val="Heading2"/>
       </w:pPr>
-      <w:bookmarkStart w:id="4" w:name="_Toc514152156"/>
+      <w:bookmarkStart w:id="4" w:name="_Toc512345452"/>
       <w:r>
         <w:t>Credentials</w:t>
       </w:r>
@@ -1764,7 +1833,7 @@
       <w:pPr>
         <w:pStyle w:val="Heading2"/>
       </w:pPr>
-      <w:bookmarkStart w:id="5" w:name="_Toc514152157"/>
+      <w:bookmarkStart w:id="5" w:name="_Toc512345453"/>
       <w:r>
         <w:t>EDI Request</w:t>
       </w:r>
@@ -1782,12 +1851,9 @@
       <w:pPr>
         <w:pStyle w:val="Heading3"/>
       </w:pPr>
-      <w:bookmarkStart w:id="6" w:name="_Toc514152158"/>
-      <w:r>
-        <w:t>Method</w:t>
-      </w:r>
-      <w:r>
-        <w:t xml:space="preserve"> Models</w:t>
+      <w:bookmarkStart w:id="6" w:name="_Toc512345454"/>
+      <w:r>
+        <w:t>Post Methods</w:t>
       </w:r>
       <w:bookmarkEnd w:id="6"/>
     </w:p>
@@ -1813,7 +1879,7 @@
       <w:pPr>
         <w:pStyle w:val="Heading4"/>
       </w:pPr>
-      <w:bookmarkStart w:id="7" w:name="_Toc514152159"/>
+      <w:bookmarkStart w:id="7" w:name="_Toc512345455"/>
       <w:r>
         <w:lastRenderedPageBreak/>
         <w:t>Milestone Update [214]</w:t>
@@ -9785,7 +9851,7 @@
       <w:pPr>
         <w:pStyle w:val="Heading4"/>
       </w:pPr>
-      <w:bookmarkStart w:id="8" w:name="_Toc514152160"/>
+      <w:bookmarkStart w:id="8" w:name="_Toc512345456"/>
       <w:r>
         <w:lastRenderedPageBreak/>
         <w:t>Load Tender Response [990]</w:t>
@@ -10949,7 +11015,7 @@
       <w:pPr>
         <w:pStyle w:val="Heading4"/>
       </w:pPr>
-      <w:bookmarkStart w:id="9" w:name="_Toc514152161"/>
+      <w:bookmarkStart w:id="9" w:name="_Toc512345457"/>
       <w:r>
         <w:lastRenderedPageBreak/>
         <w:t>Invoice [210]</w:t>
@@ -16820,20 +16886,27 @@
     </w:p>
     <w:p>
       <w:pPr>
+        <w:pStyle w:val="Heading3"/>
+      </w:pPr>
+      <w:bookmarkStart w:id="10" w:name="_Toc512345458"/>
+      <w:r>
+        <w:lastRenderedPageBreak/>
+        <w:t>Get Methods</w:t>
+      </w:r>
+      <w:bookmarkEnd w:id="10"/>
+    </w:p>
+    <w:p>
+      <w:pPr>
         <w:pStyle w:val="Heading4"/>
       </w:pPr>
-      <w:r>
-        <w:lastRenderedPageBreak/>
-        <w:t xml:space="preserve"> </w:t>
-      </w:r>
-      <w:bookmarkStart w:id="10" w:name="_Toc514152162"/>
+      <w:bookmarkStart w:id="11" w:name="_Toc512345459"/>
       <w:r>
         <w:t xml:space="preserve">(Single) </w:t>
       </w:r>
       <w:r>
         <w:t>Load Tender [204]</w:t>
       </w:r>
-      <w:bookmarkEnd w:id="10"/>
+      <w:bookmarkEnd w:id="11"/>
     </w:p>
     <w:p>
       <w:pPr>
@@ -16844,16 +16917,9 @@
       </w:pPr>
       <w:r>
         <w:rPr>
-          <w:b/>
           <w:iCs/>
         </w:rPr>
-        <w:t>URL</w:t>
-      </w:r>
-      <w:r>
-        <w:rPr>
-          <w:iCs/>
-        </w:rPr>
-        <w:t xml:space="preserve">: </w:t>
+        <w:t xml:space="preserve">URL: </w:t>
       </w:r>
       <w:hyperlink r:id="rId13" w:history="1">
         <w:r>
@@ -16868,32 +16934,6 @@
     <w:p>
       <w:pPr>
         <w:rPr>
-          <w:iCs/>
-        </w:rPr>
-      </w:pPr>
-      <w:r>
-        <w:rPr>
-          <w:b/>
-          <w:iCs/>
-        </w:rPr>
-        <w:t>Method</w:t>
-      </w:r>
-      <w:r>
-        <w:rPr>
-          <w:iCs/>
-        </w:rPr>
-        <w:t xml:space="preserve">: </w:t>
-      </w:r>
-      <w:r>
-        <w:rPr>
-          <w:iCs/>
-        </w:rPr>
-        <w:t>Get</w:t>
-      </w:r>
-    </w:p>
-    <w:p>
-      <w:pPr>
-        <w:rPr>
           <w:i/>
           <w:iCs/>
         </w:rPr>
@@ -16910,7 +16950,23 @@
           <w:i/>
           <w:iCs/>
         </w:rPr>
-        <w:t>ee sample Json body in next section.</w:t>
+        <w:t xml:space="preserve">ee sample </w:t>
+      </w:r>
+      <w:proofErr w:type="spellStart"/>
+      <w:r>
+        <w:rPr>
+          <w:i/>
+          <w:iCs/>
+        </w:rPr>
+        <w:t>Json</w:t>
+      </w:r>
+      <w:proofErr w:type="spellEnd"/>
+      <w:r>
+        <w:rPr>
+          <w:i/>
+          <w:iCs/>
+        </w:rPr>
+        <w:t xml:space="preserve"> body in next section.</w:t>
       </w:r>
     </w:p>
     <w:p/>
@@ -16918,7 +16974,7 @@
       <w:pPr>
         <w:pStyle w:val="Heading4"/>
       </w:pPr>
-      <w:bookmarkStart w:id="11" w:name="_Toc514152163"/>
+      <w:bookmarkStart w:id="12" w:name="_Toc512345460"/>
       <w:r>
         <w:t xml:space="preserve">(List) </w:t>
       </w:r>
@@ -16935,27 +16991,19 @@
       <w:r>
         <w:t xml:space="preserve"> [204]</w:t>
       </w:r>
-      <w:bookmarkEnd w:id="11"/>
-    </w:p>
-    <w:p>
-      <w:pPr>
-        <w:rPr>
-          <w:rStyle w:val="Hyperlink"/>
+      <w:bookmarkEnd w:id="12"/>
+    </w:p>
+    <w:p>
+      <w:pPr>
+        <w:rPr>
           <w:iCs/>
         </w:rPr>
       </w:pPr>
       <w:r>
         <w:rPr>
-          <w:b/>
           <w:iCs/>
         </w:rPr>
-        <w:t>URL</w:t>
-      </w:r>
-      <w:r>
-        <w:rPr>
-          <w:iCs/>
-        </w:rPr>
-        <w:t xml:space="preserve">: </w:t>
+        <w:t xml:space="preserve">URL: </w:t>
       </w:r>
       <w:hyperlink r:id="rId14" w:history="1">
         <w:r>
@@ -16976,205 +17024,6 @@
     </w:p>
     <w:p>
       <w:pPr>
-        <w:rPr>
-          <w:b/>
-          <w:iCs/>
-        </w:rPr>
-      </w:pPr>
-      <w:r>
-        <w:rPr>
-          <w:b/>
-          <w:iCs/>
-        </w:rPr>
-        <w:t>Method</w:t>
-      </w:r>
-      <w:r>
-        <w:rPr>
-          <w:iCs/>
-        </w:rPr>
-        <w:t xml:space="preserve">: </w:t>
-      </w:r>
-      <w:r>
-        <w:rPr>
-          <w:iCs/>
-        </w:rPr>
-        <w:t>Post</w:t>
-      </w:r>
-      <w:bookmarkStart w:id="12" w:name="_GoBack"/>
-      <w:bookmarkEnd w:id="12"/>
-    </w:p>
-    <w:p>
-      <w:pPr>
-        <w:rPr>
-          <w:rFonts w:ascii="Consolas" w:hAnsi="Consolas"/>
-          <w:sz w:val="16"/>
-          <w:szCs w:val="16"/>
-        </w:rPr>
-      </w:pPr>
-      <w:r>
-        <w:rPr>
-          <w:b/>
-          <w:iCs/>
-        </w:rPr>
-        <w:t>Post Request</w:t>
-      </w:r>
-      <w:r>
-        <w:rPr>
-          <w:b/>
-          <w:iCs/>
-        </w:rPr>
-        <w:t xml:space="preserve">: </w:t>
-      </w:r>
-      <w:r>
-        <w:rPr>
-          <w:rFonts w:ascii="Consolas" w:hAnsi="Consolas"/>
-          <w:sz w:val="16"/>
-          <w:szCs w:val="16"/>
-        </w:rPr>
-        <w:t>{“</w:t>
-      </w:r>
-      <w:proofErr w:type="spellStart"/>
-      <w:r>
-        <w:rPr>
-          <w:rFonts w:ascii="Consolas" w:hAnsi="Consolas"/>
-          <w:sz w:val="16"/>
-          <w:szCs w:val="16"/>
-        </w:rPr>
-        <w:t>CreationDateTime</w:t>
-      </w:r>
-      <w:proofErr w:type="spellEnd"/>
-      <w:r>
-        <w:rPr>
-          <w:rFonts w:ascii="Consolas" w:hAnsi="Consolas"/>
-          <w:sz w:val="16"/>
-          <w:szCs w:val="16"/>
-        </w:rPr>
-        <w:t>”: "2018-01-25T00:00:00+00:00"}</w:t>
-      </w:r>
-    </w:p>
-    <w:p>
-      <w:pPr>
-        <w:rPr>
-          <w:iCs/>
-        </w:rPr>
-      </w:pPr>
-      <w:r>
-        <w:rPr>
-          <w:b/>
-          <w:iCs/>
-        </w:rPr>
-        <w:t>Note</w:t>
-      </w:r>
-      <w:r>
-        <w:rPr>
-          <w:b/>
-          <w:iCs/>
-        </w:rPr>
-        <w:t xml:space="preserve">: </w:t>
-      </w:r>
-      <w:r>
-        <w:rPr>
-          <w:iCs/>
-        </w:rPr>
-        <w:t>Empty post request will return all Load Tenders</w:t>
-      </w:r>
-      <w:r>
-        <w:rPr>
-          <w:iCs/>
-        </w:rPr>
-        <w:t>.  If date</w:t>
-      </w:r>
-      <w:r>
-        <w:rPr>
-          <w:iCs/>
-        </w:rPr>
-        <w:t>/</w:t>
-      </w:r>
-      <w:r>
-        <w:rPr>
-          <w:iCs/>
-        </w:rPr>
-        <w:t xml:space="preserve">time is </w:t>
-      </w:r>
-      <w:proofErr w:type="gramStart"/>
-      <w:r>
-        <w:rPr>
-          <w:iCs/>
-        </w:rPr>
-        <w:t>provided,  it’ll</w:t>
-      </w:r>
-      <w:proofErr w:type="gramEnd"/>
-      <w:r>
-        <w:rPr>
-          <w:iCs/>
-        </w:rPr>
-        <w:t xml:space="preserve"> grab </w:t>
-      </w:r>
-      <w:r>
-        <w:rPr>
-          <w:iCs/>
-        </w:rPr>
-        <w:t>everything after</w:t>
-      </w:r>
-      <w:r>
-        <w:rPr>
-          <w:iCs/>
-        </w:rPr>
-        <w:t xml:space="preserve"> the </w:t>
-      </w:r>
-      <w:r>
-        <w:rPr>
-          <w:iCs/>
-        </w:rPr>
-        <w:t>request</w:t>
-      </w:r>
-      <w:r>
-        <w:rPr>
-          <w:iCs/>
-        </w:rPr>
-        <w:t xml:space="preserve">ed </w:t>
-      </w:r>
-      <w:r>
-        <w:rPr>
-          <w:iCs/>
-        </w:rPr>
-        <w:t>date</w:t>
-      </w:r>
-      <w:r>
-        <w:rPr>
-          <w:iCs/>
-        </w:rPr>
-        <w:t>/</w:t>
-      </w:r>
-      <w:r>
-        <w:rPr>
-          <w:iCs/>
-        </w:rPr>
-        <w:t>time.</w:t>
-      </w:r>
-    </w:p>
-    <w:p>
-      <w:pPr>
-        <w:rPr>
-          <w:iCs/>
-        </w:rPr>
-      </w:pPr>
-      <w:r>
-        <w:rPr>
-          <w:b/>
-          <w:iCs/>
-        </w:rPr>
-        <w:t>Results</w:t>
-      </w:r>
-      <w:r>
-        <w:rPr>
-          <w:iCs/>
-        </w:rPr>
-        <w:t>:</w:t>
-      </w:r>
-    </w:p>
-    <w:p>
-      <w:pPr>
         <w:contextualSpacing/>
         <w:mirrorIndents/>
         <w:rPr>
@@ -19709,7 +19558,6 @@
           <w:sz w:val="14"/>
           <w:szCs w:val="16"/>
         </w:rPr>
-        <w:lastRenderedPageBreak/>
         <w:t xml:space="preserve"> </w:t>
       </w:r>
       <w:r>
@@ -20496,6 +20344,7 @@
           <w:sz w:val="14"/>
           <w:szCs w:val="16"/>
         </w:rPr>
+        <w:lastRenderedPageBreak/>
         <w:t xml:space="preserve"> </w:t>
       </w:r>
       <w:r>
@@ -24790,7 +24639,6 @@
           <w:sz w:val="14"/>
           <w:szCs w:val="16"/>
         </w:rPr>
-        <w:lastRenderedPageBreak/>
         <w:tab/>
         <w:t xml:space="preserve"> </w:t>
       </w:r>
@@ -25575,6 +25423,7 @@
           <w:sz w:val="14"/>
           <w:szCs w:val="16"/>
         </w:rPr>
+        <w:lastRenderedPageBreak/>
         <w:t xml:space="preserve"> </w:t>
       </w:r>
       <w:r>
@@ -27379,7 +27228,7 @@
       <w:pPr>
         <w:pStyle w:val="Heading1"/>
       </w:pPr>
-      <w:bookmarkStart w:id="13" w:name="_Toc514152164"/>
+      <w:bookmarkStart w:id="13" w:name="_Toc512345461"/>
       <w:r>
         <w:lastRenderedPageBreak/>
         <w:t xml:space="preserve">JSON </w:t>
@@ -27917,7 +27766,7 @@
           <w:spacing w:val="15"/>
         </w:rPr>
       </w:pPr>
-      <w:bookmarkStart w:id="14" w:name="_Toc514152165"/>
+      <w:bookmarkStart w:id="14" w:name="_Toc512345462"/>
       <w:r>
         <w:rPr>
           <w:rStyle w:val="Hyperlink"/>
@@ -27934,7 +27783,7 @@
       <w:pPr>
         <w:pStyle w:val="Heading2"/>
       </w:pPr>
-      <w:bookmarkStart w:id="15" w:name="_Toc514152166"/>
+      <w:bookmarkStart w:id="15" w:name="_Toc512345463"/>
       <w:r>
         <w:t>Web API</w:t>
       </w:r>
@@ -28038,19 +27887,7 @@
         <w:t xml:space="preserve"> (custom):</w:t>
       </w:r>
       <w:r>
-        <w:t xml:space="preserve">  </w:t>
-      </w:r>
-    </w:p>
-    <w:p>
-      <w:pPr>
-        <w:pStyle w:val="ListParagraph"/>
-        <w:numPr>
-          <w:ilvl w:val="2"/>
-          <w:numId w:val="4"/>
-        </w:numPr>
-      </w:pPr>
-      <w:r>
-        <w:t>In the EDI world</w:t>
+        <w:t xml:space="preserve">  In the EDI world</w:t>
       </w:r>
       <w:r>
         <w:t>,</w:t>
@@ -28064,6 +27901,8 @@
       <w:r>
         <w:t xml:space="preserve"> (of entity or stop in question)</w:t>
       </w:r>
+      <w:bookmarkStart w:id="16" w:name="_GoBack"/>
+      <w:bookmarkEnd w:id="16"/>
       <w:r>
         <w:t>.  For this</w:t>
       </w:r>
@@ -28100,161 +27939,60 @@
         <w:t xml:space="preserve"> with a</w:t>
       </w:r>
       <w:r>
-        <w:t xml:space="preserve">n </w:t>
+        <w:t>n offset property value o</w:t>
+      </w:r>
+      <w:r>
+        <w:t xml:space="preserve">f </w:t>
+      </w:r>
+      <w:r>
+        <w:t>‘</w:t>
       </w:r>
       <w:r>
         <w:rPr>
           <w:i/>
-          <w:color w:val="8EAADB" w:themeColor="accent1" w:themeTint="99"/>
-        </w:rPr>
-        <w:t>offset</w:t>
-      </w:r>
-      <w:r>
-        <w:rPr>
-          <w:color w:val="8EAADB" w:themeColor="accent1" w:themeTint="99"/>
-        </w:rPr>
-        <w:t xml:space="preserve"> </w:t>
-      </w:r>
-      <w:r>
-        <w:t>(</w:t>
+        </w:rPr>
+        <w:t>unspecified</w:t>
+      </w:r>
+      <w:r>
+        <w:rPr>
+          <w:i/>
+        </w:rPr>
+        <w:t>’</w:t>
+      </w:r>
+      <w:r>
+        <w:t xml:space="preserve"> for you to make the determination).  </w:t>
       </w:r>
       <w:proofErr w:type="spellStart"/>
       <w:r>
-        <w:t>enum</w:t>
+        <w:t>DateTimeSpecial</w:t>
       </w:r>
       <w:proofErr w:type="spellEnd"/>
       <w:r>
-        <w:t xml:space="preserve">) </w:t>
-      </w:r>
-      <w:r>
-        <w:t>property value o</w:t>
-      </w:r>
-      <w:r>
-        <w:t xml:space="preserve">f </w:t>
-      </w:r>
-      <w:r>
-        <w:t>‘</w:t>
+        <w:t xml:space="preserve"> will also have cases where the exact time is given (where it behaves like step 2).  </w:t>
       </w:r>
       <w:proofErr w:type="spellStart"/>
       <w:r>
-        <w:t>ConvertToEntityLocalTZ</w:t>
+        <w:t>DateTimeSpeical</w:t>
       </w:r>
       <w:proofErr w:type="spellEnd"/>
       <w:r>
-        <w:t>’</w:t>
-      </w:r>
-      <w:r>
-        <w:t xml:space="preserve"> for you to make the </w:t>
-      </w:r>
-      <w:r>
-        <w:t>conversion</w:t>
-      </w:r>
-      <w:r>
-        <w:t xml:space="preserve">).  </w:t>
-      </w:r>
-    </w:p>
-    <w:p>
-      <w:pPr>
-        <w:pStyle w:val="ListParagraph"/>
-        <w:numPr>
-          <w:ilvl w:val="2"/>
-          <w:numId w:val="4"/>
-        </w:numPr>
-      </w:pPr>
+        <w:t xml:space="preserve"> </w:t>
+      </w:r>
+      <w:r>
+        <w:t xml:space="preserve">has an additional property (i.e. </w:t>
+      </w:r>
       <w:proofErr w:type="spellStart"/>
       <w:r>
-        <w:t>DateTimeSpecial</w:t>
+        <w:rPr>
+          <w:rFonts w:ascii="Consolas" w:hAnsi="Consolas" w:cs="Consolas"/>
+          <w:color w:val="000000"/>
+          <w:sz w:val="19"/>
+          <w:szCs w:val="19"/>
+        </w:rPr>
+        <w:t>TimeQualifier</w:t>
       </w:r>
       <w:proofErr w:type="spellEnd"/>
       <w:r>
-        <w:t xml:space="preserve"> will have cases where the exact time is given (where it behaves like step 2)</w:t>
-      </w:r>
-      <w:r>
-        <w:t xml:space="preserve"> with an </w:t>
-      </w:r>
-      <w:r>
-        <w:rPr>
-          <w:i/>
-          <w:color w:val="8EAADB" w:themeColor="accent1" w:themeTint="99"/>
-        </w:rPr>
-        <w:t>offset</w:t>
-      </w:r>
-      <w:r>
-        <w:t xml:space="preserve"> (</w:t>
-      </w:r>
-      <w:proofErr w:type="spellStart"/>
-      <w:r>
-        <w:t>enum</w:t>
-      </w:r>
-      <w:proofErr w:type="spellEnd"/>
-      <w:r>
-        <w:t>) value of ‘UTC’.</w:t>
-      </w:r>
-    </w:p>
-    <w:p>
-      <w:pPr>
-        <w:pStyle w:val="ListParagraph"/>
-        <w:numPr>
-          <w:ilvl w:val="2"/>
-          <w:numId w:val="4"/>
-        </w:numPr>
-      </w:pPr>
-      <w:proofErr w:type="spellStart"/>
-      <w:r>
-        <w:t>DateTimeSpecial</w:t>
-      </w:r>
-      <w:proofErr w:type="spellEnd"/>
-      <w:r>
-        <w:t xml:space="preserve"> may return an </w:t>
-      </w:r>
-      <w:r>
-        <w:rPr>
-          <w:i/>
-          <w:color w:val="8EAADB" w:themeColor="accent1" w:themeTint="99"/>
-        </w:rPr>
-        <w:t>offset</w:t>
-      </w:r>
-      <w:r>
-        <w:t xml:space="preserve"> (</w:t>
-      </w:r>
-      <w:proofErr w:type="spellStart"/>
-      <w:r>
-        <w:t>enum</w:t>
-      </w:r>
-      <w:proofErr w:type="spellEnd"/>
-      <w:r>
-        <w:t>) value of ‘Unspecified’</w:t>
-      </w:r>
-    </w:p>
-    <w:p>
-      <w:pPr>
-        <w:pStyle w:val="ListParagraph"/>
-        <w:numPr>
-          <w:ilvl w:val="2"/>
-          <w:numId w:val="4"/>
-        </w:numPr>
-      </w:pPr>
-      <w:proofErr w:type="spellStart"/>
-      <w:r>
-        <w:t>DateTimeSpeical</w:t>
-      </w:r>
-      <w:proofErr w:type="spellEnd"/>
-      <w:r>
-        <w:t xml:space="preserve"> </w:t>
-      </w:r>
-      <w:r>
-        <w:t xml:space="preserve">has an additional property (i.e. </w:t>
-      </w:r>
-      <w:proofErr w:type="spellStart"/>
-      <w:r>
-        <w:rPr>
-          <w:i/>
-          <w:color w:val="C45911" w:themeColor="accent2" w:themeShade="BF"/>
-        </w:rPr>
-        <w:t>TimeQualifier</w:t>
-      </w:r>
-      <w:proofErr w:type="spellEnd"/>
-      <w:r>
         <w:t>)</w:t>
       </w:r>
       <w:r>
@@ -28276,7 +28014,13 @@
         <w:t xml:space="preserve"> or </w:t>
       </w:r>
       <w:r>
-        <w:t>unspecified</w:t>
+        <w:rPr>
+          <w:rFonts w:ascii="Consolas" w:hAnsi="Consolas" w:cs="Consolas"/>
+          <w:color w:val="000000"/>
+          <w:sz w:val="19"/>
+          <w:szCs w:val="19"/>
+        </w:rPr>
+        <w:t>NotSpecified</w:t>
       </w:r>
       <w:r>
         <w:t>.</w:t>
@@ -28322,7 +28066,15 @@
       </w:r>
       <w:proofErr w:type="spellEnd"/>
       <w:r>
-        <w:t xml:space="preserve"> property of the json request/response.</w:t>
+        <w:t xml:space="preserve"> property of the </w:t>
+      </w:r>
+      <w:proofErr w:type="spellStart"/>
+      <w:r>
+        <w:t>json</w:t>
+      </w:r>
+      <w:proofErr w:type="spellEnd"/>
+      <w:r>
+        <w:t xml:space="preserve"> request/response.</w:t>
       </w:r>
     </w:p>
     <w:p>
@@ -28337,10 +28089,15 @@
         <w:t>When posting, if some transactions fail due to validation rules, it’ll still return a 200 HTTP OK status</w:t>
       </w:r>
       <w:r>
-        <w:t xml:space="preserve"> with the body containing the error message in json format</w:t>
-      </w:r>
-      <w:r>
-        <w:t xml:space="preserve"> (see previous section for an emaple)</w:t>
+        <w:t xml:space="preserve"> with the body containing the error message in </w:t>
+      </w:r>
+      <w:proofErr w:type="spellStart"/>
+      <w:r>
+        <w:t>json</w:t>
+      </w:r>
+      <w:proofErr w:type="spellEnd"/>
+      <w:r>
+        <w:t xml:space="preserve"> format</w:t>
       </w:r>
     </w:p>
     <w:p>
@@ -28387,14 +28144,14 @@
           <w:szCs w:val="20"/>
         </w:rPr>
       </w:pPr>
-      <w:bookmarkStart w:id="16" w:name="_Toc514152167"/>
+      <w:bookmarkStart w:id="17" w:name="_Toc512345464"/>
       <w:r>
         <w:rPr>
           <w:rFonts w:eastAsiaTheme="minorHAnsi"/>
         </w:rPr>
         <w:t>EDI</w:t>
       </w:r>
-      <w:bookmarkEnd w:id="16"/>
+      <w:bookmarkEnd w:id="17"/>
     </w:p>
     <w:p>
       <w:pPr>
@@ -28567,12 +28324,12 @@
       <w:pPr>
         <w:pStyle w:val="Heading1"/>
       </w:pPr>
-      <w:bookmarkStart w:id="17" w:name="_Toc514152168"/>
+      <w:bookmarkStart w:id="18" w:name="_Toc512345465"/>
       <w:r>
         <w:lastRenderedPageBreak/>
         <w:t>Recommended Applications</w:t>
       </w:r>
-      <w:bookmarkEnd w:id="17"/>
+      <w:bookmarkEnd w:id="18"/>
     </w:p>
     <w:p>
       <w:pPr>
@@ -28583,11 +28340,11 @@
       <w:pPr>
         <w:pStyle w:val="Heading2"/>
       </w:pPr>
-      <w:bookmarkStart w:id="18" w:name="_Toc514152169"/>
+      <w:bookmarkStart w:id="19" w:name="_Toc512345466"/>
       <w:r>
         <w:t>Postman</w:t>
       </w:r>
-      <w:bookmarkEnd w:id="18"/>
+      <w:bookmarkEnd w:id="19"/>
     </w:p>
     <w:p>
       <w:pPr>
@@ -28701,11 +28458,11 @@
       <w:pPr>
         <w:pStyle w:val="Heading3"/>
       </w:pPr>
-      <w:bookmarkStart w:id="19" w:name="_Toc514152170"/>
+      <w:bookmarkStart w:id="20" w:name="_Toc512345467"/>
       <w:r>
         <w:t>Example Usage</w:t>
       </w:r>
-      <w:bookmarkEnd w:id="19"/>
+      <w:bookmarkEnd w:id="20"/>
     </w:p>
     <w:p>
       <w:r>
@@ -28814,11 +28571,11 @@
       <w:pPr>
         <w:pStyle w:val="Heading2"/>
       </w:pPr>
-      <w:bookmarkStart w:id="20" w:name="_Toc514152171"/>
+      <w:bookmarkStart w:id="21" w:name="_Toc512345468"/>
       <w:r>
         <w:t>Telerik Fiddler</w:t>
       </w:r>
-      <w:bookmarkEnd w:id="20"/>
+      <w:bookmarkEnd w:id="21"/>
     </w:p>
     <w:p>
       <w:pPr>
@@ -28849,11 +28606,11 @@
       <w:pPr>
         <w:pStyle w:val="Heading2"/>
       </w:pPr>
-      <w:bookmarkStart w:id="21" w:name="_Toc514152172"/>
+      <w:bookmarkStart w:id="22" w:name="_Toc512345469"/>
       <w:r>
         <w:t>json2csharp</w:t>
       </w:r>
-      <w:bookmarkEnd w:id="21"/>
+      <w:bookmarkEnd w:id="22"/>
     </w:p>
     <w:p>
       <w:pPr>
@@ -29040,7 +28797,7 @@
         <w:rFonts w:ascii="Courier New" w:hAnsi="Courier New" w:cs="Courier New" w:hint="default"/>
       </w:rPr>
     </w:lvl>
-    <w:lvl w:ilvl="2" w:tplc="04090005">
+    <w:lvl w:ilvl="2" w:tplc="04090005" w:tentative="1">
       <w:start w:val="1"/>
       <w:numFmt w:val="bullet"/>
       <w:lvlText w:val=""/>
@@ -30614,7 +30371,7 @@
 </file>
 
 <file path=customXml/itemProps4.xml><?xml version="1.0" encoding="utf-8"?>
-<ds:datastoreItem xmlns:ds="http://schemas.openxmlformats.org/officeDocument/2006/customXml" ds:itemID="{845940EF-B220-4BAA-83F9-92F6E629BE9E}">
+<ds:datastoreItem xmlns:ds="http://schemas.openxmlformats.org/officeDocument/2006/customXml" ds:itemID="{1BB7EC0F-C750-4E00-B6B0-9E1CBE004083}">
   <ds:schemaRefs>
     <ds:schemaRef ds:uri="http://schemas.openxmlformats.org/officeDocument/2006/bibliography"/>
   </ds:schemaRefs>

</xml_diff>